<commit_message>
Fixes again. Added a class for second hw
</commit_message>
<xml_diff>
--- a/Отчеты/СиАОД_5_1.docx
+++ b/Отчеты/СиАОД_5_1.docx
@@ -49,7 +49,7 @@
                     </pic:cNvPicPr>
                   </pic:nvPicPr>
                   <pic:blipFill>
-                    <a:blip r:embed="rId5"/>
+                    <a:blip r:embed="rId6"/>
                     <a:stretch>
                       <a:fillRect/>
                     </a:stretch>
@@ -339,7 +339,7 @@
           </mc:Choice>
           <mc:Fallback>
             <w:pict>
-              <v:group w14:anchorId="3713C2A2" id="Группа 2" o:spid="_x0000_s1026" style="width:441.25pt;height:3.25pt;mso-position-horizontal-relative:char;mso-position-vertical-relative:line" coordsize="0,0" o:gfxdata="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">
+              <v:group w14:anchorId="3DF20FAF" id="Группа 2" o:spid="_x0000_s1026" style="width:441.25pt;height:3.25pt;mso-position-horizontal-relative:char;mso-position-vertical-relative:line" coordsize="0,0" o:gfxdata="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">
                 <v:shape id="Полилиния 3" o:spid="_x0000_s1027" style="position:absolute;top:28440;width:5603400;height:12240;visibility:visible;mso-wrap-style:square;v-text-anchor:top" coordsize="5600700,12700" o:gfxdata="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" path="m5600573,r127,12700l,12700,,1270,5600573,xe" fillcolor="black" stroked="f">
                   <v:path arrowok="t"/>
                 </v:shape>
@@ -891,15 +891,1391 @@
     </w:p>
     <w:p>
       <w:pPr>
-        <w:rPr>
-          <w:rFonts w:ascii="Times New Roman" w:hAnsi="Times New Roman" w:cs="Times New Roman"/>
-          <w:b/>
-          <w:bCs/>
-          <w:sz w:val="28"/>
-          <w:szCs w:val="28"/>
-        </w:rPr>
-      </w:pPr>
-      <w:r>
+        <w:pStyle w:val="12"/>
+        <w:rPr>
+          <w:rStyle w:val="markedcontent"/>
+        </w:rPr>
+      </w:pPr>
+      <w:r>
+        <w:rPr>
+          <w:rStyle w:val="markedcontent"/>
+        </w:rPr>
+        <w:t xml:space="preserve">Задание 1 </w:t>
+      </w:r>
+    </w:p>
+    <w:p>
+      <w:pPr>
+        <w:pStyle w:val="2"/>
+        <w:rPr>
+          <w:rStyle w:val="markedcontent"/>
+          <w:b w:val="0"/>
+          <w:bCs w:val="0"/>
+        </w:rPr>
+      </w:pPr>
+      <w:r>
+        <w:rPr>
+          <w:rStyle w:val="markedcontent"/>
+        </w:rPr>
+        <w:t>Формулировка задачи</w:t>
+      </w:r>
+    </w:p>
+    <w:p>
+      <w:pPr>
+        <w:pStyle w:val="a3"/>
+        <w:rPr>
+          <w:rStyle w:val="markedcontent"/>
+        </w:rPr>
+      </w:pPr>
+      <w:r>
+        <w:rPr>
+          <w:rStyle w:val="markedcontent"/>
+        </w:rPr>
+        <w:t>Пример – как установить 5-й бит произвольного целого числа в 0 и что получится в результате:</w:t>
+      </w:r>
+    </w:p>
+    <w:p>
+      <w:pPr>
+        <w:pStyle w:val="Code"/>
+      </w:pPr>
+      <w:proofErr w:type="spellStart"/>
+      <w:r>
+        <w:rPr>
+          <w:color w:val="0000FF"/>
+        </w:rPr>
+        <w:t>unsigned</w:t>
+      </w:r>
+      <w:proofErr w:type="spellEnd"/>
+      <w:r>
+        <w:rPr>
+          <w:color w:val="000000"/>
+        </w:rPr>
+        <w:t xml:space="preserve"> </w:t>
+      </w:r>
+      <w:proofErr w:type="spellStart"/>
+      <w:r>
+        <w:rPr>
+          <w:color w:val="0000FF"/>
+        </w:rPr>
+        <w:t>char</w:t>
+      </w:r>
+      <w:proofErr w:type="spellEnd"/>
+      <w:r>
+        <w:rPr>
+          <w:color w:val="000000"/>
+        </w:rPr>
+        <w:t xml:space="preserve"> x = </w:t>
+      </w:r>
+      <w:proofErr w:type="gramStart"/>
+      <w:r>
+        <w:rPr>
+          <w:color w:val="000000"/>
+        </w:rPr>
+        <w:t xml:space="preserve">255;   </w:t>
+      </w:r>
+      <w:proofErr w:type="gramEnd"/>
+      <w:r>
+        <w:rPr>
+          <w:color w:val="000000"/>
+        </w:rPr>
+        <w:t xml:space="preserve">   </w:t>
+      </w:r>
+      <w:r>
+        <w:t>//8-разрядное двоичное число 11111111</w:t>
+      </w:r>
+    </w:p>
+    <w:p>
+      <w:pPr>
+        <w:pStyle w:val="Code"/>
+      </w:pPr>
+      <w:proofErr w:type="spellStart"/>
+      <w:r>
+        <w:rPr>
+          <w:color w:val="0000FF"/>
+        </w:rPr>
+        <w:t>unsigned</w:t>
+      </w:r>
+      <w:proofErr w:type="spellEnd"/>
+      <w:r>
+        <w:rPr>
+          <w:color w:val="000000"/>
+        </w:rPr>
+        <w:t xml:space="preserve"> </w:t>
+      </w:r>
+      <w:proofErr w:type="spellStart"/>
+      <w:r>
+        <w:rPr>
+          <w:color w:val="0000FF"/>
+        </w:rPr>
+        <w:t>char</w:t>
+      </w:r>
+      <w:proofErr w:type="spellEnd"/>
+      <w:r>
+        <w:rPr>
+          <w:color w:val="000000"/>
+        </w:rPr>
+        <w:t xml:space="preserve"> </w:t>
+      </w:r>
+      <w:proofErr w:type="spellStart"/>
+      <w:r>
+        <w:rPr>
+          <w:color w:val="000000"/>
+        </w:rPr>
+        <w:t>maska</w:t>
+      </w:r>
+      <w:proofErr w:type="spellEnd"/>
+      <w:r>
+        <w:rPr>
+          <w:color w:val="000000"/>
+        </w:rPr>
+        <w:t xml:space="preserve"> = </w:t>
+      </w:r>
+      <w:proofErr w:type="gramStart"/>
+      <w:r>
+        <w:rPr>
+          <w:color w:val="000000"/>
+        </w:rPr>
+        <w:t xml:space="preserve">1;   </w:t>
+      </w:r>
+      <w:proofErr w:type="gramEnd"/>
+      <w:r>
+        <w:rPr>
+          <w:color w:val="000000"/>
+        </w:rPr>
+        <w:t xml:space="preserve"> </w:t>
+      </w:r>
+      <w:r>
+        <w:t>//1=00000001 – 8-разрядная маска</w:t>
+      </w:r>
+    </w:p>
+    <w:p>
+      <w:pPr>
+        <w:pStyle w:val="Code"/>
+      </w:pPr>
+      <w:r>
+        <w:rPr>
+          <w:color w:val="000000"/>
+        </w:rPr>
+        <w:t>x = x &amp; (</w:t>
+      </w:r>
+      <w:proofErr w:type="gramStart"/>
+      <w:r>
+        <w:rPr>
+          <w:color w:val="000000"/>
+        </w:rPr>
+        <w:t>~(</w:t>
+      </w:r>
+      <w:proofErr w:type="spellStart"/>
+      <w:proofErr w:type="gramEnd"/>
+      <w:r>
+        <w:rPr>
+          <w:color w:val="000000"/>
+        </w:rPr>
+        <w:t>maska</w:t>
+      </w:r>
+      <w:proofErr w:type="spellEnd"/>
+      <w:r>
+        <w:rPr>
+          <w:color w:val="000000"/>
+        </w:rPr>
+        <w:t xml:space="preserve"> &lt;&lt; 4));    </w:t>
+      </w:r>
+      <w:r>
+        <w:t>//результат x=239</w:t>
+      </w:r>
+    </w:p>
+    <w:p>
+      <w:pPr>
+        <w:pStyle w:val="a3"/>
+      </w:pPr>
+      <w:r>
+        <w:t>1</w:t>
+      </w:r>
+      <w:r>
+        <w:t>.а. Реализ</w:t>
+      </w:r>
+      <w:r>
+        <w:t>овать</w:t>
+      </w:r>
+      <w:r>
+        <w:t xml:space="preserve"> вышеприведённый пример, проверьте правильность результата в том числе и на других значениях х. </w:t>
+      </w:r>
+    </w:p>
+    <w:p>
+      <w:pPr>
+        <w:pStyle w:val="a3"/>
+      </w:pPr>
+      <w:r>
+        <w:t>1.б. Реализ</w:t>
+      </w:r>
+      <w:r>
+        <w:t>овать</w:t>
+      </w:r>
+      <w:r>
+        <w:t xml:space="preserve"> по аналогии с предыдущим примером установку 7-го бита числа в единицу. </w:t>
+      </w:r>
+    </w:p>
+    <w:p>
+      <w:pPr>
+        <w:pStyle w:val="a3"/>
+      </w:pPr>
+      <w:r>
+        <w:t>Листинг 1.</w:t>
+      </w:r>
+    </w:p>
+    <w:p>
+      <w:pPr>
+        <w:pStyle w:val="Code"/>
+        <w:numPr>
+          <w:ilvl w:val="0"/>
+          <w:numId w:val="6"/>
+        </w:numPr>
+        <w:rPr>
+          <w:color w:val="000000"/>
+          <w:lang w:val="en-US"/>
+        </w:rPr>
+      </w:pPr>
+      <w:r>
+        <w:rPr>
+          <w:lang w:val="en-US"/>
+        </w:rPr>
+        <w:t>//</w:t>
+      </w:r>
+      <w:r>
+        <w:t>Битовые</w:t>
+      </w:r>
+      <w:r>
+        <w:rPr>
+          <w:lang w:val="en-US"/>
+        </w:rPr>
+        <w:t xml:space="preserve"> </w:t>
+      </w:r>
+      <w:r>
+        <w:t>операции</w:t>
+      </w:r>
+    </w:p>
+    <w:p>
+      <w:pPr>
+        <w:pStyle w:val="Code"/>
+        <w:rPr>
+          <w:color w:val="000000"/>
+          <w:lang w:val="en-US"/>
+        </w:rPr>
+      </w:pPr>
+      <w:r>
+        <w:rPr>
+          <w:color w:val="808080"/>
+          <w:lang w:val="en-US"/>
+        </w:rPr>
+        <w:t>#include</w:t>
+      </w:r>
+      <w:r>
+        <w:rPr>
+          <w:color w:val="000000"/>
+          <w:lang w:val="en-US"/>
+        </w:rPr>
+        <w:t xml:space="preserve"> </w:t>
+      </w:r>
+      <w:r>
+        <w:rPr>
+          <w:color w:val="A31515"/>
+          <w:lang w:val="en-US"/>
+        </w:rPr>
+        <w:t>&lt;</w:t>
+      </w:r>
+      <w:proofErr w:type="spellStart"/>
+      <w:r>
+        <w:rPr>
+          <w:color w:val="A31515"/>
+          <w:lang w:val="en-US"/>
+        </w:rPr>
+        <w:t>cstdlib</w:t>
+      </w:r>
+      <w:proofErr w:type="spellEnd"/>
+      <w:r>
+        <w:rPr>
+          <w:color w:val="A31515"/>
+          <w:lang w:val="en-US"/>
+        </w:rPr>
+        <w:t>&gt;</w:t>
+      </w:r>
+    </w:p>
+    <w:p>
+      <w:pPr>
+        <w:pStyle w:val="Code"/>
+        <w:rPr>
+          <w:color w:val="000000"/>
+          <w:lang w:val="en-US"/>
+        </w:rPr>
+      </w:pPr>
+      <w:r>
+        <w:rPr>
+          <w:color w:val="808080"/>
+          <w:lang w:val="en-US"/>
+        </w:rPr>
+        <w:t>#include</w:t>
+      </w:r>
+      <w:r>
+        <w:rPr>
+          <w:color w:val="000000"/>
+          <w:lang w:val="en-US"/>
+        </w:rPr>
+        <w:t xml:space="preserve"> </w:t>
+      </w:r>
+      <w:r>
+        <w:rPr>
+          <w:color w:val="A31515"/>
+          <w:lang w:val="en-US"/>
+        </w:rPr>
+        <w:t>&lt;iostream&gt;</w:t>
+      </w:r>
+    </w:p>
+    <w:p>
+      <w:pPr>
+        <w:pStyle w:val="Code"/>
+        <w:rPr>
+          <w:color w:val="000000"/>
+          <w:lang w:val="en-US"/>
+        </w:rPr>
+      </w:pPr>
+      <w:r>
+        <w:rPr>
+          <w:color w:val="808080"/>
+          <w:lang w:val="en-US"/>
+        </w:rPr>
+        <w:t>#include</w:t>
+      </w:r>
+      <w:r>
+        <w:rPr>
+          <w:color w:val="000000"/>
+          <w:lang w:val="en-US"/>
+        </w:rPr>
+        <w:t xml:space="preserve"> </w:t>
+      </w:r>
+      <w:r>
+        <w:rPr>
+          <w:color w:val="A31515"/>
+          <w:lang w:val="en-US"/>
+        </w:rPr>
+        <w:t>&lt;</w:t>
+      </w:r>
+      <w:proofErr w:type="spellStart"/>
+      <w:r>
+        <w:rPr>
+          <w:color w:val="A31515"/>
+          <w:lang w:val="en-US"/>
+        </w:rPr>
+        <w:t>Windows.h</w:t>
+      </w:r>
+      <w:proofErr w:type="spellEnd"/>
+      <w:r>
+        <w:rPr>
+          <w:color w:val="A31515"/>
+          <w:lang w:val="en-US"/>
+        </w:rPr>
+        <w:t>&gt;</w:t>
+      </w:r>
+    </w:p>
+    <w:p>
+      <w:pPr>
+        <w:pStyle w:val="Code"/>
+        <w:rPr>
+          <w:color w:val="000000"/>
+          <w:lang w:val="en-US"/>
+        </w:rPr>
+      </w:pPr>
+      <w:r>
+        <w:rPr>
+          <w:color w:val="808080"/>
+          <w:lang w:val="en-US"/>
+        </w:rPr>
+        <w:t>#include</w:t>
+      </w:r>
+      <w:r>
+        <w:rPr>
+          <w:color w:val="000000"/>
+          <w:lang w:val="en-US"/>
+        </w:rPr>
+        <w:t xml:space="preserve"> </w:t>
+      </w:r>
+      <w:r>
+        <w:rPr>
+          <w:color w:val="A31515"/>
+          <w:lang w:val="en-US"/>
+        </w:rPr>
+        <w:t>&lt;</w:t>
+      </w:r>
+      <w:proofErr w:type="spellStart"/>
+      <w:r>
+        <w:rPr>
+          <w:color w:val="A31515"/>
+          <w:lang w:val="en-US"/>
+        </w:rPr>
+        <w:t>bitset</w:t>
+      </w:r>
+      <w:proofErr w:type="spellEnd"/>
+      <w:r>
+        <w:rPr>
+          <w:color w:val="A31515"/>
+          <w:lang w:val="en-US"/>
+        </w:rPr>
+        <w:t>&gt;</w:t>
+      </w:r>
+    </w:p>
+    <w:p>
+      <w:pPr>
+        <w:pStyle w:val="Code"/>
+        <w:rPr>
+          <w:color w:val="000000"/>
+          <w:lang w:val="en-US"/>
+        </w:rPr>
+      </w:pPr>
+      <w:r>
+        <w:rPr>
+          <w:color w:val="0000FF"/>
+          <w:lang w:val="en-US"/>
+        </w:rPr>
+        <w:t>using</w:t>
+      </w:r>
+      <w:r>
+        <w:rPr>
+          <w:color w:val="000000"/>
+          <w:lang w:val="en-US"/>
+        </w:rPr>
+        <w:t xml:space="preserve"> </w:t>
+      </w:r>
+      <w:r>
+        <w:rPr>
+          <w:color w:val="0000FF"/>
+          <w:lang w:val="en-US"/>
+        </w:rPr>
+        <w:t>namespace</w:t>
+      </w:r>
+      <w:r>
+        <w:rPr>
+          <w:color w:val="000000"/>
+          <w:lang w:val="en-US"/>
+        </w:rPr>
+        <w:t xml:space="preserve"> std;</w:t>
+      </w:r>
+    </w:p>
+    <w:p>
+      <w:pPr>
+        <w:pStyle w:val="Code"/>
+        <w:rPr>
+          <w:color w:val="000000"/>
+          <w:lang w:val="en-US"/>
+        </w:rPr>
+      </w:pPr>
+    </w:p>
+    <w:p>
+      <w:pPr>
+        <w:pStyle w:val="Code"/>
+        <w:rPr>
+          <w:color w:val="000000"/>
+          <w:lang w:val="en-US"/>
+        </w:rPr>
+      </w:pPr>
+      <w:r>
+        <w:rPr>
+          <w:color w:val="0000FF"/>
+          <w:lang w:val="en-US"/>
+        </w:rPr>
+        <w:t>int</w:t>
+      </w:r>
+      <w:r>
+        <w:rPr>
+          <w:color w:val="000000"/>
+          <w:lang w:val="en-US"/>
+        </w:rPr>
+        <w:t xml:space="preserve"> </w:t>
+      </w:r>
+      <w:proofErr w:type="gramStart"/>
+      <w:r>
+        <w:rPr>
+          <w:color w:val="000000"/>
+          <w:lang w:val="en-US"/>
+        </w:rPr>
+        <w:t>main(</w:t>
+      </w:r>
+      <w:proofErr w:type="gramEnd"/>
+      <w:r>
+        <w:rPr>
+          <w:color w:val="000000"/>
+          <w:lang w:val="en-US"/>
+        </w:rPr>
+        <w:t>)</w:t>
+      </w:r>
+    </w:p>
+    <w:p>
+      <w:pPr>
+        <w:pStyle w:val="Code"/>
+        <w:rPr>
+          <w:color w:val="000000"/>
+          <w:lang w:val="en-US"/>
+        </w:rPr>
+      </w:pPr>
+      <w:r>
+        <w:rPr>
+          <w:color w:val="000000"/>
+          <w:lang w:val="en-US"/>
+        </w:rPr>
+        <w:t>{</w:t>
+      </w:r>
+    </w:p>
+    <w:p>
+      <w:pPr>
+        <w:pStyle w:val="Code"/>
+        <w:rPr>
+          <w:color w:val="000000"/>
+          <w:lang w:val="en-US"/>
+        </w:rPr>
+      </w:pPr>
+      <w:r>
+        <w:rPr>
+          <w:color w:val="000000"/>
+          <w:lang w:val="en-US"/>
+        </w:rPr>
+        <w:t xml:space="preserve">    </w:t>
+      </w:r>
+      <w:proofErr w:type="spellStart"/>
+      <w:proofErr w:type="gramStart"/>
+      <w:r>
+        <w:rPr>
+          <w:color w:val="000000"/>
+          <w:lang w:val="en-US"/>
+        </w:rPr>
+        <w:t>SetConsoleCP</w:t>
+      </w:r>
+      <w:proofErr w:type="spellEnd"/>
+      <w:r>
+        <w:rPr>
+          <w:color w:val="000000"/>
+          <w:lang w:val="en-US"/>
+        </w:rPr>
+        <w:t>(</w:t>
+      </w:r>
+      <w:proofErr w:type="gramEnd"/>
+      <w:r>
+        <w:rPr>
+          <w:color w:val="000000"/>
+          <w:lang w:val="en-US"/>
+        </w:rPr>
+        <w:t>1251);</w:t>
+      </w:r>
+    </w:p>
+    <w:p>
+      <w:pPr>
+        <w:pStyle w:val="Code"/>
+        <w:rPr>
+          <w:color w:val="000000"/>
+          <w:lang w:val="en-US"/>
+        </w:rPr>
+      </w:pPr>
+      <w:r>
+        <w:rPr>
+          <w:color w:val="000000"/>
+          <w:lang w:val="en-US"/>
+        </w:rPr>
+        <w:t xml:space="preserve">    </w:t>
+      </w:r>
+      <w:proofErr w:type="spellStart"/>
+      <w:proofErr w:type="gramStart"/>
+      <w:r>
+        <w:rPr>
+          <w:color w:val="000000"/>
+          <w:lang w:val="en-US"/>
+        </w:rPr>
+        <w:t>SetConsoleOutputCP</w:t>
+      </w:r>
+      <w:proofErr w:type="spellEnd"/>
+      <w:r>
+        <w:rPr>
+          <w:color w:val="000000"/>
+          <w:lang w:val="en-US"/>
+        </w:rPr>
+        <w:t>(</w:t>
+      </w:r>
+      <w:proofErr w:type="gramEnd"/>
+      <w:r>
+        <w:rPr>
+          <w:color w:val="000000"/>
+          <w:lang w:val="en-US"/>
+        </w:rPr>
+        <w:t>1251);</w:t>
+      </w:r>
+    </w:p>
+    <w:p>
+      <w:pPr>
+        <w:pStyle w:val="Code"/>
+        <w:rPr>
+          <w:color w:val="000000"/>
+          <w:lang w:val="en-US"/>
+        </w:rPr>
+      </w:pPr>
+    </w:p>
+    <w:p>
+      <w:pPr>
+        <w:pStyle w:val="Code"/>
+        <w:rPr>
+          <w:color w:val="000000"/>
+          <w:lang w:val="en-US"/>
+        </w:rPr>
+      </w:pPr>
+      <w:r>
+        <w:rPr>
+          <w:color w:val="000000"/>
+          <w:lang w:val="en-US"/>
+        </w:rPr>
+        <w:t xml:space="preserve">    </w:t>
+      </w:r>
+      <w:r>
+        <w:rPr>
+          <w:color w:val="0000FF"/>
+          <w:lang w:val="en-US"/>
+        </w:rPr>
+        <w:t>unsigned</w:t>
+      </w:r>
+      <w:r>
+        <w:rPr>
+          <w:color w:val="000000"/>
+          <w:lang w:val="en-US"/>
+        </w:rPr>
+        <w:t xml:space="preserve"> </w:t>
+      </w:r>
+      <w:r>
+        <w:rPr>
+          <w:color w:val="0000FF"/>
+          <w:lang w:val="en-US"/>
+        </w:rPr>
+        <w:t>int</w:t>
+      </w:r>
+      <w:r>
+        <w:rPr>
+          <w:color w:val="000000"/>
+          <w:lang w:val="en-US"/>
+        </w:rPr>
+        <w:t xml:space="preserve"> x = 25;</w:t>
+      </w:r>
+    </w:p>
+    <w:p>
+      <w:pPr>
+        <w:pStyle w:val="Code"/>
+        <w:rPr>
+          <w:color w:val="000000"/>
+        </w:rPr>
+      </w:pPr>
+      <w:r>
+        <w:rPr>
+          <w:color w:val="000000"/>
+          <w:lang w:val="en-US"/>
+        </w:rPr>
+        <w:t xml:space="preserve">    </w:t>
+      </w:r>
+      <w:proofErr w:type="spellStart"/>
+      <w:r>
+        <w:rPr>
+          <w:color w:val="0000FF"/>
+        </w:rPr>
+        <w:t>const</w:t>
+      </w:r>
+      <w:proofErr w:type="spellEnd"/>
+      <w:r>
+        <w:rPr>
+          <w:color w:val="000000"/>
+        </w:rPr>
+        <w:t xml:space="preserve"> </w:t>
+      </w:r>
+      <w:proofErr w:type="spellStart"/>
+      <w:r>
+        <w:rPr>
+          <w:color w:val="0000FF"/>
+        </w:rPr>
+        <w:t>int</w:t>
+      </w:r>
+      <w:proofErr w:type="spellEnd"/>
+      <w:r>
+        <w:rPr>
+          <w:color w:val="000000"/>
+        </w:rPr>
+        <w:t xml:space="preserve"> n = </w:t>
+      </w:r>
+      <w:proofErr w:type="spellStart"/>
+      <w:r>
+        <w:rPr>
+          <w:color w:val="0000FF"/>
+        </w:rPr>
+        <w:t>sizeof</w:t>
+      </w:r>
+      <w:proofErr w:type="spellEnd"/>
+      <w:r>
+        <w:rPr>
+          <w:color w:val="000000"/>
+        </w:rPr>
+        <w:t>(</w:t>
+      </w:r>
+      <w:proofErr w:type="spellStart"/>
+      <w:r>
+        <w:rPr>
+          <w:color w:val="0000FF"/>
+        </w:rPr>
+        <w:t>int</w:t>
+      </w:r>
+      <w:proofErr w:type="spellEnd"/>
+      <w:r>
+        <w:rPr>
+          <w:color w:val="000000"/>
+        </w:rPr>
+        <w:t>) * 8;</w:t>
+      </w:r>
+      <w:r>
+        <w:rPr>
+          <w:color w:val="000000"/>
+        </w:rPr>
+        <w:tab/>
+      </w:r>
+      <w:r>
+        <w:t xml:space="preserve">//=32 - количество разрядов в числе типа </w:t>
+      </w:r>
+      <w:proofErr w:type="spellStart"/>
+      <w:r>
+        <w:t>int</w:t>
+      </w:r>
+      <w:proofErr w:type="spellEnd"/>
+    </w:p>
+    <w:p>
+      <w:pPr>
+        <w:pStyle w:val="Code"/>
+        <w:rPr>
+          <w:color w:val="000000"/>
+        </w:rPr>
+      </w:pPr>
+      <w:r>
+        <w:rPr>
+          <w:color w:val="000000"/>
+        </w:rPr>
+        <w:t xml:space="preserve">    </w:t>
+      </w:r>
+      <w:proofErr w:type="spellStart"/>
+      <w:r>
+        <w:rPr>
+          <w:color w:val="0000FF"/>
+        </w:rPr>
+        <w:t>unsigned</w:t>
+      </w:r>
+      <w:proofErr w:type="spellEnd"/>
+      <w:r>
+        <w:rPr>
+          <w:color w:val="000000"/>
+        </w:rPr>
+        <w:t xml:space="preserve"> </w:t>
+      </w:r>
+      <w:proofErr w:type="spellStart"/>
+      <w:r>
+        <w:rPr>
+          <w:color w:val="000000"/>
+        </w:rPr>
+        <w:t>maska</w:t>
+      </w:r>
+      <w:proofErr w:type="spellEnd"/>
+      <w:r>
+        <w:rPr>
+          <w:color w:val="000000"/>
+        </w:rPr>
+        <w:t xml:space="preserve"> = (</w:t>
+      </w:r>
+      <w:proofErr w:type="gramStart"/>
+      <w:r>
+        <w:rPr>
+          <w:color w:val="000000"/>
+        </w:rPr>
+        <w:t>1 &gt;</w:t>
+      </w:r>
+      <w:proofErr w:type="gramEnd"/>
+      <w:r>
+        <w:rPr>
+          <w:color w:val="000000"/>
+        </w:rPr>
+        <w:t>&gt; n - 1);</w:t>
+      </w:r>
+      <w:r>
+        <w:rPr>
+          <w:color w:val="000000"/>
+        </w:rPr>
+        <w:tab/>
+      </w:r>
+      <w:r>
+        <w:t>//1 в старшем бите 32-рпзярдной сетки</w:t>
+      </w:r>
+    </w:p>
+    <w:p>
+      <w:pPr>
+        <w:pStyle w:val="Code"/>
+        <w:rPr>
+          <w:color w:val="000000"/>
+        </w:rPr>
+      </w:pPr>
+      <w:r>
+        <w:rPr>
+          <w:color w:val="000000"/>
+        </w:rPr>
+        <w:t xml:space="preserve">    </w:t>
+      </w:r>
+      <w:proofErr w:type="spellStart"/>
+      <w:r>
+        <w:rPr>
+          <w:color w:val="000000"/>
+        </w:rPr>
+        <w:t>cout</w:t>
+      </w:r>
+      <w:proofErr w:type="spellEnd"/>
+      <w:r>
+        <w:rPr>
+          <w:color w:val="000000"/>
+        </w:rPr>
+        <w:t xml:space="preserve"> </w:t>
+      </w:r>
+      <w:proofErr w:type="gramStart"/>
+      <w:r>
+        <w:rPr>
+          <w:color w:val="008080"/>
+        </w:rPr>
+        <w:t>&lt;&lt;</w:t>
+      </w:r>
+      <w:r>
+        <w:rPr>
+          <w:color w:val="000000"/>
+        </w:rPr>
+        <w:t xml:space="preserve"> </w:t>
+      </w:r>
+      <w:r>
+        <w:rPr>
+          <w:color w:val="A31515"/>
+        </w:rPr>
+        <w:t>"</w:t>
+      </w:r>
+      <w:proofErr w:type="gramEnd"/>
+      <w:r>
+        <w:rPr>
+          <w:color w:val="A31515"/>
+        </w:rPr>
+        <w:t>Начальный вид маски: "</w:t>
+      </w:r>
+      <w:r>
+        <w:rPr>
+          <w:color w:val="000000"/>
+        </w:rPr>
+        <w:t xml:space="preserve"> </w:t>
+      </w:r>
+      <w:r>
+        <w:rPr>
+          <w:color w:val="008080"/>
+        </w:rPr>
+        <w:t>&lt;&lt;</w:t>
+      </w:r>
+      <w:r>
+        <w:rPr>
+          <w:color w:val="000000"/>
+        </w:rPr>
+        <w:t xml:space="preserve"> </w:t>
+      </w:r>
+      <w:proofErr w:type="spellStart"/>
+      <w:r>
+        <w:rPr>
+          <w:color w:val="2B91AF"/>
+        </w:rPr>
+        <w:t>bitset</w:t>
+      </w:r>
+      <w:proofErr w:type="spellEnd"/>
+      <w:r>
+        <w:rPr>
+          <w:color w:val="000000"/>
+        </w:rPr>
+        <w:t>&lt;n&gt;(</w:t>
+      </w:r>
+      <w:proofErr w:type="spellStart"/>
+      <w:r>
+        <w:rPr>
+          <w:color w:val="000000"/>
+        </w:rPr>
+        <w:t>maska</w:t>
+      </w:r>
+      <w:proofErr w:type="spellEnd"/>
+      <w:r>
+        <w:rPr>
+          <w:color w:val="000000"/>
+        </w:rPr>
+        <w:t xml:space="preserve">) </w:t>
+      </w:r>
+      <w:r>
+        <w:rPr>
+          <w:color w:val="008080"/>
+        </w:rPr>
+        <w:t>&lt;&lt;</w:t>
+      </w:r>
+      <w:r>
+        <w:rPr>
+          <w:color w:val="000000"/>
+        </w:rPr>
+        <w:t xml:space="preserve"> </w:t>
+      </w:r>
+      <w:proofErr w:type="spellStart"/>
+      <w:r>
+        <w:rPr>
+          <w:color w:val="000000"/>
+        </w:rPr>
+        <w:t>endl</w:t>
+      </w:r>
+      <w:proofErr w:type="spellEnd"/>
+      <w:r>
+        <w:rPr>
+          <w:color w:val="000000"/>
+        </w:rPr>
+        <w:t>;</w:t>
+      </w:r>
+    </w:p>
+    <w:p>
+      <w:pPr>
+        <w:pStyle w:val="Code"/>
+        <w:rPr>
+          <w:color w:val="000000"/>
+        </w:rPr>
+      </w:pPr>
+      <w:r>
+        <w:rPr>
+          <w:color w:val="000000"/>
+        </w:rPr>
+        <w:t xml:space="preserve">    </w:t>
+      </w:r>
+      <w:proofErr w:type="spellStart"/>
+      <w:r>
+        <w:rPr>
+          <w:color w:val="000000"/>
+        </w:rPr>
+        <w:t>cout</w:t>
+      </w:r>
+      <w:proofErr w:type="spellEnd"/>
+      <w:r>
+        <w:rPr>
+          <w:color w:val="000000"/>
+        </w:rPr>
+        <w:t xml:space="preserve"> </w:t>
+      </w:r>
+      <w:proofErr w:type="gramStart"/>
+      <w:r>
+        <w:rPr>
+          <w:color w:val="008080"/>
+        </w:rPr>
+        <w:t>&lt;&lt;</w:t>
+      </w:r>
+      <w:r>
+        <w:rPr>
+          <w:color w:val="000000"/>
+        </w:rPr>
+        <w:t xml:space="preserve"> </w:t>
+      </w:r>
+      <w:r>
+        <w:rPr>
+          <w:color w:val="A31515"/>
+        </w:rPr>
+        <w:t>"</w:t>
+      </w:r>
+      <w:proofErr w:type="gramEnd"/>
+      <w:r>
+        <w:rPr>
+          <w:color w:val="A31515"/>
+        </w:rPr>
+        <w:t>Результат: "</w:t>
+      </w:r>
+      <w:r>
+        <w:rPr>
+          <w:color w:val="000000"/>
+        </w:rPr>
+        <w:t>;</w:t>
+      </w:r>
+    </w:p>
+    <w:p>
+      <w:pPr>
+        <w:pStyle w:val="Code"/>
+        <w:rPr>
+          <w:color w:val="000000"/>
+        </w:rPr>
+      </w:pPr>
+      <w:r>
+        <w:rPr>
+          <w:color w:val="000000"/>
+        </w:rPr>
+        <w:t xml:space="preserve">    </w:t>
+      </w:r>
+      <w:proofErr w:type="spellStart"/>
+      <w:r>
+        <w:rPr>
+          <w:color w:val="0000FF"/>
+        </w:rPr>
+        <w:t>for</w:t>
+      </w:r>
+      <w:proofErr w:type="spellEnd"/>
+      <w:r>
+        <w:rPr>
+          <w:color w:val="000000"/>
+        </w:rPr>
+        <w:t xml:space="preserve"> (</w:t>
+      </w:r>
+      <w:proofErr w:type="spellStart"/>
+      <w:r>
+        <w:rPr>
+          <w:color w:val="0000FF"/>
+        </w:rPr>
+        <w:t>int</w:t>
+      </w:r>
+      <w:proofErr w:type="spellEnd"/>
+      <w:r>
+        <w:rPr>
+          <w:color w:val="000000"/>
+        </w:rPr>
+        <w:t xml:space="preserve"> i = 1; i &lt;= n; i++)    </w:t>
+      </w:r>
+      <w:r>
+        <w:t>//32 раза - по количеству ра</w:t>
+      </w:r>
+      <w:r>
+        <w:t>зря</w:t>
+      </w:r>
+      <w:r>
+        <w:t>дов</w:t>
+      </w:r>
+    </w:p>
+    <w:p>
+      <w:pPr>
+        <w:pStyle w:val="Code"/>
+        <w:rPr>
+          <w:color w:val="000000"/>
+          <w:lang w:val="en-US"/>
+        </w:rPr>
+      </w:pPr>
+      <w:r>
+        <w:rPr>
+          <w:color w:val="000000"/>
+        </w:rPr>
+        <w:t xml:space="preserve">    </w:t>
+      </w:r>
+      <w:r>
+        <w:rPr>
+          <w:color w:val="000000"/>
+          <w:lang w:val="en-US"/>
+        </w:rPr>
+        <w:t>{</w:t>
+      </w:r>
+    </w:p>
+    <w:p>
+      <w:pPr>
+        <w:pStyle w:val="Code"/>
+        <w:rPr>
+          <w:color w:val="000000"/>
+          <w:lang w:val="en-US"/>
+        </w:rPr>
+      </w:pPr>
+      <w:r>
+        <w:rPr>
+          <w:color w:val="000000"/>
+          <w:lang w:val="en-US"/>
+        </w:rPr>
+        <w:t xml:space="preserve">        </w:t>
+      </w:r>
+      <w:proofErr w:type="spellStart"/>
+      <w:r>
+        <w:rPr>
+          <w:color w:val="000000"/>
+          <w:lang w:val="en-US"/>
+        </w:rPr>
+        <w:t>cout</w:t>
+      </w:r>
+      <w:proofErr w:type="spellEnd"/>
+      <w:r>
+        <w:rPr>
+          <w:color w:val="000000"/>
+          <w:lang w:val="en-US"/>
+        </w:rPr>
+        <w:t xml:space="preserve"> </w:t>
+      </w:r>
+      <w:r>
+        <w:rPr>
+          <w:color w:val="008080"/>
+          <w:lang w:val="en-US"/>
+        </w:rPr>
+        <w:t>&lt;&lt;</w:t>
+      </w:r>
+      <w:r>
+        <w:rPr>
+          <w:color w:val="000000"/>
+          <w:lang w:val="en-US"/>
+        </w:rPr>
+        <w:t xml:space="preserve"> ((x &amp; </w:t>
+      </w:r>
+      <w:proofErr w:type="spellStart"/>
+      <w:r>
+        <w:rPr>
+          <w:color w:val="000000"/>
+          <w:lang w:val="en-US"/>
+        </w:rPr>
+        <w:t>maska</w:t>
+      </w:r>
+      <w:proofErr w:type="spellEnd"/>
+      <w:r>
+        <w:rPr>
+          <w:color w:val="000000"/>
+          <w:lang w:val="en-US"/>
+        </w:rPr>
+        <w:t xml:space="preserve">) &gt;&gt; (n - </w:t>
+      </w:r>
+      <w:proofErr w:type="spellStart"/>
+      <w:r>
+        <w:rPr>
+          <w:color w:val="000000"/>
+          <w:lang w:val="en-US"/>
+        </w:rPr>
+        <w:t>i</w:t>
+      </w:r>
+      <w:proofErr w:type="spellEnd"/>
+      <w:r>
+        <w:rPr>
+          <w:color w:val="000000"/>
+          <w:lang w:val="en-US"/>
+        </w:rPr>
+        <w:t>));</w:t>
+      </w:r>
+    </w:p>
+    <w:p>
+      <w:pPr>
+        <w:pStyle w:val="Code"/>
+        <w:rPr>
+          <w:color w:val="000000"/>
+        </w:rPr>
+      </w:pPr>
+      <w:r>
+        <w:rPr>
+          <w:color w:val="000000"/>
+          <w:lang w:val="en-US"/>
+        </w:rPr>
+        <w:t xml:space="preserve">        </w:t>
+      </w:r>
+      <w:proofErr w:type="spellStart"/>
+      <w:r>
+        <w:rPr>
+          <w:color w:val="000000"/>
+        </w:rPr>
+        <w:t>maska</w:t>
+      </w:r>
+      <w:proofErr w:type="spellEnd"/>
+      <w:r>
+        <w:rPr>
+          <w:color w:val="000000"/>
+        </w:rPr>
+        <w:t xml:space="preserve"> = </w:t>
+      </w:r>
+      <w:proofErr w:type="spellStart"/>
+      <w:proofErr w:type="gramStart"/>
+      <w:r>
+        <w:rPr>
+          <w:color w:val="000000"/>
+        </w:rPr>
+        <w:t>maska</w:t>
+      </w:r>
+      <w:proofErr w:type="spellEnd"/>
+      <w:r>
+        <w:rPr>
+          <w:color w:val="000000"/>
+        </w:rPr>
+        <w:t xml:space="preserve"> &gt;</w:t>
+      </w:r>
+      <w:proofErr w:type="gramEnd"/>
+      <w:r>
+        <w:rPr>
+          <w:color w:val="000000"/>
+        </w:rPr>
+        <w:t xml:space="preserve">&gt; 1;         </w:t>
+      </w:r>
+      <w:r>
+        <w:t>//смещение 1 в маске на разряд вправо</w:t>
+      </w:r>
+    </w:p>
+    <w:p>
+      <w:pPr>
+        <w:pStyle w:val="Code"/>
+        <w:rPr>
+          <w:color w:val="000000"/>
+          <w:lang w:val="en-US"/>
+        </w:rPr>
+      </w:pPr>
+      <w:r>
+        <w:rPr>
+          <w:color w:val="000000"/>
+        </w:rPr>
+        <w:t xml:space="preserve">    </w:t>
+      </w:r>
+      <w:r>
+        <w:rPr>
+          <w:color w:val="000000"/>
+          <w:lang w:val="en-US"/>
+        </w:rPr>
+        <w:t>}</w:t>
+      </w:r>
+    </w:p>
+    <w:p>
+      <w:pPr>
+        <w:pStyle w:val="Code"/>
+        <w:rPr>
+          <w:color w:val="000000"/>
+          <w:lang w:val="en-US"/>
+        </w:rPr>
+      </w:pPr>
+      <w:r>
+        <w:rPr>
+          <w:color w:val="000000"/>
+          <w:lang w:val="en-US"/>
+        </w:rPr>
+        <w:t xml:space="preserve">    </w:t>
+      </w:r>
+      <w:proofErr w:type="spellStart"/>
+      <w:r>
+        <w:rPr>
+          <w:color w:val="000000"/>
+          <w:lang w:val="en-US"/>
+        </w:rPr>
+        <w:t>cout</w:t>
+      </w:r>
+      <w:proofErr w:type="spellEnd"/>
+      <w:r>
+        <w:rPr>
+          <w:color w:val="000000"/>
+          <w:lang w:val="en-US"/>
+        </w:rPr>
+        <w:t xml:space="preserve"> </w:t>
+      </w:r>
+      <w:r>
+        <w:rPr>
+          <w:color w:val="008080"/>
+          <w:lang w:val="en-US"/>
+        </w:rPr>
+        <w:t>&lt;&lt;</w:t>
+      </w:r>
+      <w:r>
+        <w:rPr>
+          <w:color w:val="000000"/>
+          <w:lang w:val="en-US"/>
+        </w:rPr>
+        <w:t xml:space="preserve"> </w:t>
+      </w:r>
+      <w:proofErr w:type="spellStart"/>
+      <w:r>
+        <w:rPr>
+          <w:color w:val="000000"/>
+          <w:lang w:val="en-US"/>
+        </w:rPr>
+        <w:t>endl</w:t>
+      </w:r>
+      <w:proofErr w:type="spellEnd"/>
+      <w:r>
+        <w:rPr>
+          <w:color w:val="000000"/>
+          <w:lang w:val="en-US"/>
+        </w:rPr>
+        <w:t>;</w:t>
+      </w:r>
+    </w:p>
+    <w:p>
+      <w:pPr>
+        <w:pStyle w:val="Code"/>
+        <w:rPr>
+          <w:color w:val="000000"/>
+          <w:lang w:val="en-US"/>
+        </w:rPr>
+      </w:pPr>
+      <w:r>
+        <w:rPr>
+          <w:color w:val="000000"/>
+          <w:lang w:val="en-US"/>
+        </w:rPr>
+        <w:t xml:space="preserve">    system(</w:t>
+      </w:r>
+      <w:r>
+        <w:rPr>
+          <w:color w:val="A31515"/>
+          <w:lang w:val="en-US"/>
+        </w:rPr>
+        <w:t>"pause"</w:t>
+      </w:r>
+      <w:r>
+        <w:rPr>
+          <w:color w:val="000000"/>
+          <w:lang w:val="en-US"/>
+        </w:rPr>
+        <w:t>);</w:t>
+      </w:r>
+    </w:p>
+    <w:p>
+      <w:pPr>
+        <w:pStyle w:val="Code"/>
+        <w:rPr>
+          <w:color w:val="000000"/>
+          <w:lang w:val="en-US"/>
+        </w:rPr>
+      </w:pPr>
+      <w:r>
+        <w:rPr>
+          <w:color w:val="000000"/>
+          <w:lang w:val="en-US"/>
+        </w:rPr>
+        <w:t xml:space="preserve">    </w:t>
+      </w:r>
+      <w:r>
+        <w:rPr>
+          <w:color w:val="0000FF"/>
+          <w:lang w:val="en-US"/>
+        </w:rPr>
+        <w:t>return</w:t>
+      </w:r>
+      <w:r>
+        <w:rPr>
+          <w:color w:val="000000"/>
+          <w:lang w:val="en-US"/>
+        </w:rPr>
+        <w:t xml:space="preserve"> 0;</w:t>
+      </w:r>
+    </w:p>
+    <w:p>
+      <w:pPr>
+        <w:pStyle w:val="Code"/>
+        <w:rPr>
+          <w:color w:val="000000"/>
+        </w:rPr>
+      </w:pPr>
+      <w:r>
+        <w:rPr>
+          <w:color w:val="000000"/>
+        </w:rPr>
+        <w:t>}</w:t>
+      </w:r>
+    </w:p>
+    <w:p>
+      <w:pPr>
+        <w:pStyle w:val="a3"/>
+        <w:rPr>
+          <w:rStyle w:val="markedcontent"/>
+        </w:rPr>
+      </w:pPr>
+      <w:r>
+        <w:t>1.в. Реализ</w:t>
+      </w:r>
+      <w:r>
+        <w:t>овать</w:t>
+      </w:r>
+      <w:r>
+        <w:t xml:space="preserve"> код листинга 1, объясните выводимый программой результат.</w:t>
+      </w:r>
+    </w:p>
+    <w:p/>
+    <w:p>
+      <w:pPr>
         <w:rPr>
           <w:rStyle w:val="markedcontent"/>
           <w:rFonts w:ascii="Times New Roman" w:hAnsi="Times New Roman" w:cs="Times New Roman"/>
@@ -908,7 +2284,259 @@
           <w:sz w:val="28"/>
           <w:szCs w:val="28"/>
         </w:rPr>
-        <w:t xml:space="preserve">Задание 1 </w:t>
+      </w:pPr>
+    </w:p>
+    <w:p>
+      <w:pPr>
+        <w:pStyle w:val="2"/>
+        <w:rPr>
+          <w:rStyle w:val="markedcontent"/>
+          <w:b w:val="0"/>
+          <w:bCs w:val="0"/>
+        </w:rPr>
+      </w:pPr>
+      <w:r>
+        <w:rPr>
+          <w:rStyle w:val="markedcontent"/>
+        </w:rPr>
+        <w:t>Математическая модель решения</w:t>
+      </w:r>
+    </w:p>
+    <w:p>
+      <w:pPr>
+        <w:pStyle w:val="a3"/>
+      </w:pPr>
+      <w:r>
+        <w:t xml:space="preserve">1.а. В приведенном примере производится побитовое И с переменной </w:t>
+      </w:r>
+      <w:r>
+        <w:rPr>
+          <w:lang w:val="en-US"/>
+        </w:rPr>
+        <w:t>x</w:t>
+      </w:r>
+      <w:r>
+        <w:t xml:space="preserve"> </w:t>
+      </w:r>
+      <w:r>
+        <w:t xml:space="preserve">и маской, </w:t>
+      </w:r>
+      <w:proofErr w:type="spellStart"/>
+      <w:r>
+        <w:t>побитово</w:t>
+      </w:r>
+      <w:proofErr w:type="spellEnd"/>
+      <w:r>
+        <w:t xml:space="preserve"> сдвинутой влево на 4 бита и </w:t>
+      </w:r>
+      <w:proofErr w:type="spellStart"/>
+      <w:r>
+        <w:t>побитово</w:t>
+      </w:r>
+      <w:proofErr w:type="spellEnd"/>
+      <w:r>
+        <w:t xml:space="preserve"> инвертированной. Таким образом бит маски на 4-й позиции будет равен 0, а все остальные – 1. Из-за этого, после выполнения побитового и с маской и переменной </w:t>
+      </w:r>
+      <w:r>
+        <w:rPr>
+          <w:lang w:val="en-US"/>
+        </w:rPr>
+        <w:t>x</w:t>
+      </w:r>
+      <w:r>
+        <w:t xml:space="preserve">, 4-й бит переменной </w:t>
+      </w:r>
+      <w:r>
+        <w:rPr>
+          <w:lang w:val="en-US"/>
+        </w:rPr>
+        <w:t>x</w:t>
+      </w:r>
+      <w:r>
+        <w:t xml:space="preserve"> </w:t>
+      </w:r>
+      <w:r>
+        <w:t>будет установлен в 0, а все остальные не изменятся (</w:t>
+      </w:r>
+      <w:r>
+        <w:rPr>
+          <w:lang w:val="en-US"/>
+        </w:rPr>
+        <w:t>x </w:t>
+      </w:r>
+      <w:r>
+        <w:t>&amp;</w:t>
+      </w:r>
+      <w:r>
+        <w:rPr>
+          <w:lang w:val="en-US"/>
+        </w:rPr>
+        <w:t> </w:t>
+      </w:r>
+      <w:r>
+        <w:t>0</w:t>
+      </w:r>
+      <w:r>
+        <w:rPr>
+          <w:lang w:val="en-US"/>
+        </w:rPr>
+        <w:t> </w:t>
+      </w:r>
+      <w:r>
+        <w:t xml:space="preserve">= 0; </w:t>
+      </w:r>
+      <w:r>
+        <w:rPr>
+          <w:lang w:val="en-US"/>
+        </w:rPr>
+        <w:t>x</w:t>
+      </w:r>
+      <w:r>
+        <w:t xml:space="preserve"> &amp; 1 = </w:t>
+      </w:r>
+      <w:r>
+        <w:rPr>
+          <w:lang w:val="en-US"/>
+        </w:rPr>
+        <w:t>x</w:t>
+      </w:r>
+      <w:r>
+        <w:t>).</w:t>
+      </w:r>
+    </w:p>
+    <w:p>
+      <w:pPr>
+        <w:pStyle w:val="a3"/>
+      </w:pPr>
+      <w:r>
+        <w:t>1.б. Для установления 7-го бита в 1 требуется применить операцию побито</w:t>
+      </w:r>
+      <w:r>
+        <w:t>в</w:t>
+      </w:r>
+      <w:r>
+        <w:t>о</w:t>
+      </w:r>
+      <w:r>
+        <w:t>го</w:t>
+      </w:r>
+      <w:r>
+        <w:t xml:space="preserve"> </w:t>
+      </w:r>
+      <w:r>
+        <w:t>ИЛИ</w:t>
+      </w:r>
+      <w:r>
+        <w:t xml:space="preserve"> к маске равной 1</w:t>
+      </w:r>
+      <w:r>
+        <w:t>,</w:t>
+      </w:r>
+      <w:r>
+        <w:t xml:space="preserve"> побитого сдвинутой влево на 7 позиций</w:t>
+      </w:r>
+      <w:r>
+        <w:t>,</w:t>
+      </w:r>
+      <w:r>
+        <w:t xml:space="preserve"> и</w:t>
+      </w:r>
+      <w:r>
+        <w:t xml:space="preserve"> переменной</w:t>
+      </w:r>
+      <w:r>
+        <w:rPr>
+          <w:lang w:val="en-US"/>
+        </w:rPr>
+        <w:t> x</w:t>
+      </w:r>
+      <w:r>
+        <w:t>.</w:t>
+      </w:r>
+      <w:r>
+        <w:t xml:space="preserve"> (</w:t>
+      </w:r>
+      <w:r>
+        <w:rPr>
+          <w:lang w:val="en-US"/>
+        </w:rPr>
+        <w:t>x</w:t>
+      </w:r>
+      <w:r>
+        <w:t xml:space="preserve"> | 0 = </w:t>
+      </w:r>
+      <w:r>
+        <w:rPr>
+          <w:lang w:val="en-US"/>
+        </w:rPr>
+        <w:t>x</w:t>
+      </w:r>
+      <w:r>
+        <w:t xml:space="preserve">; </w:t>
+      </w:r>
+      <w:r>
+        <w:rPr>
+          <w:lang w:val="en-US"/>
+        </w:rPr>
+        <w:t>x</w:t>
+      </w:r>
+      <w:r>
+        <w:t xml:space="preserve"> | 1 = 1</w:t>
+      </w:r>
+      <w:r>
+        <w:t>)</w:t>
+      </w:r>
+    </w:p>
+    <w:p>
+      <w:pPr>
+        <w:pStyle w:val="a3"/>
+        <w:rPr>
+          <w:lang w:val="en-US"/>
+        </w:rPr>
+      </w:pPr>
+      <w:r>
+        <w:t>1</w:t>
+      </w:r>
+      <w:r>
+        <w:t xml:space="preserve">.в. </w:t>
+      </w:r>
+      <w:r>
+        <w:t xml:space="preserve">В листинге 1 сначала крайний левый бит маски устанавливается в 1, затем в цикле маска </w:t>
+      </w:r>
+      <w:proofErr w:type="spellStart"/>
+      <w:r>
+        <w:t>побитово</w:t>
+      </w:r>
+      <w:proofErr w:type="spellEnd"/>
+      <w:r>
+        <w:t xml:space="preserve"> сдвигается вправо и в консоль выводится бит числа </w:t>
+      </w:r>
+      <w:r>
+        <w:rPr>
+          <w:lang w:val="en-US"/>
+        </w:rPr>
+        <w:t>x</w:t>
+      </w:r>
+      <w:r>
+        <w:t xml:space="preserve">, </w:t>
+      </w:r>
+      <w:r>
+        <w:t xml:space="preserve">располагающийся на позиции единицы в маске. Это достигается с помощью побитового И маски и числа </w:t>
+      </w:r>
+      <w:r>
+        <w:rPr>
+          <w:lang w:val="en-US"/>
+        </w:rPr>
+        <w:t>x</w:t>
+      </w:r>
+      <w:r>
+        <w:t xml:space="preserve">, и побитого сдвига вправо результата до того момента, пока требуемый бит не окажется на младшем разряде. Таким образом происходит вывод двоичного представления числа </w:t>
+      </w:r>
+      <w:r>
+        <w:rPr>
+          <w:lang w:val="en-US"/>
+        </w:rPr>
+        <w:t>x.</w:t>
       </w:r>
     </w:p>
     <w:p>
@@ -925,6 +2553,657 @@
     </w:p>
     <w:p>
       <w:pPr>
+        <w:pStyle w:val="2"/>
+        <w:rPr>
+          <w:rStyle w:val="markedcontent"/>
+        </w:rPr>
+      </w:pPr>
+      <w:r>
+        <w:rPr>
+          <w:rStyle w:val="markedcontent"/>
+        </w:rPr>
+        <w:t>Код программы</w:t>
+      </w:r>
+    </w:p>
+    <w:p>
+      <w:pPr>
+        <w:pStyle w:val="a3"/>
+      </w:pPr>
+      <w:r>
+        <w:t>Код программы 1.а:</w:t>
+      </w:r>
+    </w:p>
+    <w:p>
+      <w:pPr>
+        <w:pStyle w:val="Code"/>
+        <w:numPr>
+          <w:ilvl w:val="0"/>
+          <w:numId w:val="7"/>
+        </w:numPr>
+        <w:rPr>
+          <w:lang w:val="en-US"/>
+        </w:rPr>
+      </w:pPr>
+      <w:r>
+        <w:rPr>
+          <w:color w:val="0000FF"/>
+          <w:lang w:val="en-US"/>
+        </w:rPr>
+        <w:t>unsigned</w:t>
+      </w:r>
+      <w:r>
+        <w:rPr>
+          <w:lang w:val="en-US"/>
+        </w:rPr>
+        <w:t xml:space="preserve"> </w:t>
+      </w:r>
+      <w:r>
+        <w:rPr>
+          <w:color w:val="0000FF"/>
+          <w:lang w:val="en-US"/>
+        </w:rPr>
+        <w:t>int</w:t>
+      </w:r>
+      <w:r>
+        <w:rPr>
+          <w:lang w:val="en-US"/>
+        </w:rPr>
+        <w:t xml:space="preserve"> </w:t>
+      </w:r>
+      <w:proofErr w:type="spellStart"/>
+      <w:r>
+        <w:rPr>
+          <w:lang w:val="en-US"/>
+        </w:rPr>
+        <w:t>inputAmount</w:t>
+      </w:r>
+      <w:proofErr w:type="spellEnd"/>
+      <w:r>
+        <w:rPr>
+          <w:lang w:val="en-US"/>
+        </w:rPr>
+        <w:t>;</w:t>
+      </w:r>
+    </w:p>
+    <w:p>
+      <w:pPr>
+        <w:pStyle w:val="Code"/>
+        <w:rPr>
+          <w:lang w:val="en-US"/>
+        </w:rPr>
+      </w:pPr>
+      <w:r>
+        <w:rPr>
+          <w:color w:val="0000FF"/>
+          <w:lang w:val="en-US"/>
+        </w:rPr>
+        <w:t>unsigned</w:t>
+      </w:r>
+      <w:r>
+        <w:rPr>
+          <w:lang w:val="en-US"/>
+        </w:rPr>
+        <w:t xml:space="preserve"> </w:t>
+      </w:r>
+      <w:r>
+        <w:rPr>
+          <w:color w:val="0000FF"/>
+          <w:lang w:val="en-US"/>
+        </w:rPr>
+        <w:t>int</w:t>
+      </w:r>
+      <w:r>
+        <w:rPr>
+          <w:lang w:val="en-US"/>
+        </w:rPr>
+        <w:t xml:space="preserve"> x;</w:t>
+      </w:r>
+    </w:p>
+    <w:p>
+      <w:pPr>
+        <w:pStyle w:val="Code"/>
+      </w:pPr>
+      <w:proofErr w:type="spellStart"/>
+      <w:r>
+        <w:rPr>
+          <w:color w:val="0000FF"/>
+        </w:rPr>
+        <w:t>unsigned</w:t>
+      </w:r>
+      <w:proofErr w:type="spellEnd"/>
+      <w:r>
+        <w:t xml:space="preserve"> </w:t>
+      </w:r>
+      <w:proofErr w:type="spellStart"/>
+      <w:r>
+        <w:rPr>
+          <w:color w:val="0000FF"/>
+        </w:rPr>
+        <w:t>int</w:t>
+      </w:r>
+      <w:proofErr w:type="spellEnd"/>
+      <w:r>
+        <w:t xml:space="preserve"> </w:t>
+      </w:r>
+      <w:proofErr w:type="spellStart"/>
+      <w:r>
+        <w:t>mask</w:t>
+      </w:r>
+      <w:proofErr w:type="spellEnd"/>
+      <w:r>
+        <w:t xml:space="preserve"> = 1;</w:t>
+      </w:r>
+    </w:p>
+    <w:p>
+      <w:pPr>
+        <w:pStyle w:val="Code"/>
+      </w:pPr>
+    </w:p>
+    <w:p>
+      <w:pPr>
+        <w:pStyle w:val="Code"/>
+      </w:pPr>
+      <w:proofErr w:type="spellStart"/>
+      <w:r>
+        <w:t>cout</w:t>
+      </w:r>
+      <w:proofErr w:type="spellEnd"/>
+      <w:r>
+        <w:t xml:space="preserve"> </w:t>
+      </w:r>
+      <w:proofErr w:type="gramStart"/>
+      <w:r>
+        <w:rPr>
+          <w:color w:val="008080"/>
+        </w:rPr>
+        <w:t>&lt;&lt;</w:t>
+      </w:r>
+      <w:r>
+        <w:t xml:space="preserve"> </w:t>
+      </w:r>
+      <w:r>
+        <w:rPr>
+          <w:color w:val="A31515"/>
+        </w:rPr>
+        <w:t>"</w:t>
+      </w:r>
+      <w:proofErr w:type="gramEnd"/>
+      <w:r>
+        <w:rPr>
+          <w:color w:val="A31515"/>
+        </w:rPr>
+        <w:t>Введите количество вводов x: "</w:t>
+      </w:r>
+      <w:r>
+        <w:t>;</w:t>
+      </w:r>
+    </w:p>
+    <w:p>
+      <w:pPr>
+        <w:pStyle w:val="Code"/>
+        <w:rPr>
+          <w:lang w:val="en-US"/>
+        </w:rPr>
+      </w:pPr>
+      <w:proofErr w:type="spellStart"/>
+      <w:r>
+        <w:rPr>
+          <w:lang w:val="en-US"/>
+        </w:rPr>
+        <w:t>cin</w:t>
+      </w:r>
+      <w:proofErr w:type="spellEnd"/>
+      <w:r>
+        <w:rPr>
+          <w:lang w:val="en-US"/>
+        </w:rPr>
+        <w:t xml:space="preserve"> </w:t>
+      </w:r>
+      <w:r>
+        <w:rPr>
+          <w:color w:val="008080"/>
+          <w:lang w:val="en-US"/>
+        </w:rPr>
+        <w:t>&gt;&gt;</w:t>
+      </w:r>
+      <w:r>
+        <w:rPr>
+          <w:lang w:val="en-US"/>
+        </w:rPr>
+        <w:t xml:space="preserve"> </w:t>
+      </w:r>
+      <w:proofErr w:type="spellStart"/>
+      <w:r>
+        <w:rPr>
+          <w:lang w:val="en-US"/>
+        </w:rPr>
+        <w:t>inputAmount</w:t>
+      </w:r>
+      <w:proofErr w:type="spellEnd"/>
+      <w:r>
+        <w:rPr>
+          <w:lang w:val="en-US"/>
+        </w:rPr>
+        <w:t>;</w:t>
+      </w:r>
+    </w:p>
+    <w:p>
+      <w:pPr>
+        <w:pStyle w:val="Code"/>
+        <w:rPr>
+          <w:lang w:val="en-US"/>
+        </w:rPr>
+      </w:pPr>
+    </w:p>
+    <w:p>
+      <w:pPr>
+        <w:pStyle w:val="Code"/>
+        <w:rPr>
+          <w:lang w:val="en-US"/>
+        </w:rPr>
+      </w:pPr>
+      <w:r>
+        <w:rPr>
+          <w:color w:val="0000FF"/>
+          <w:lang w:val="en-US"/>
+        </w:rPr>
+        <w:t>for</w:t>
+      </w:r>
+      <w:r>
+        <w:rPr>
+          <w:lang w:val="en-US"/>
+        </w:rPr>
+        <w:t xml:space="preserve"> (</w:t>
+      </w:r>
+      <w:r>
+        <w:rPr>
+          <w:color w:val="0000FF"/>
+          <w:lang w:val="en-US"/>
+        </w:rPr>
+        <w:t>unsigned</w:t>
+      </w:r>
+      <w:r>
+        <w:rPr>
+          <w:lang w:val="en-US"/>
+        </w:rPr>
+        <w:t xml:space="preserve"> </w:t>
+      </w:r>
+      <w:r>
+        <w:rPr>
+          <w:color w:val="0000FF"/>
+          <w:lang w:val="en-US"/>
+        </w:rPr>
+        <w:t>int</w:t>
+      </w:r>
+      <w:r>
+        <w:rPr>
+          <w:lang w:val="en-US"/>
+        </w:rPr>
+        <w:t xml:space="preserve"> </w:t>
+      </w:r>
+      <w:proofErr w:type="spellStart"/>
+      <w:r>
+        <w:rPr>
+          <w:lang w:val="en-US"/>
+        </w:rPr>
+        <w:t>i</w:t>
+      </w:r>
+      <w:proofErr w:type="spellEnd"/>
+      <w:r>
+        <w:rPr>
+          <w:lang w:val="en-US"/>
+        </w:rPr>
+        <w:t xml:space="preserve"> = 0; </w:t>
+      </w:r>
+      <w:proofErr w:type="spellStart"/>
+      <w:r>
+        <w:rPr>
+          <w:lang w:val="en-US"/>
+        </w:rPr>
+        <w:t>i</w:t>
+      </w:r>
+      <w:proofErr w:type="spellEnd"/>
+      <w:r>
+        <w:rPr>
+          <w:lang w:val="en-US"/>
+        </w:rPr>
+        <w:t xml:space="preserve"> &lt; </w:t>
+      </w:r>
+      <w:proofErr w:type="spellStart"/>
+      <w:r>
+        <w:rPr>
+          <w:lang w:val="en-US"/>
+        </w:rPr>
+        <w:t>inputAmount</w:t>
+      </w:r>
+      <w:proofErr w:type="spellEnd"/>
+      <w:r>
+        <w:rPr>
+          <w:lang w:val="en-US"/>
+        </w:rPr>
+        <w:t xml:space="preserve">; </w:t>
+      </w:r>
+      <w:proofErr w:type="spellStart"/>
+      <w:r>
+        <w:rPr>
+          <w:lang w:val="en-US"/>
+        </w:rPr>
+        <w:t>i</w:t>
+      </w:r>
+      <w:proofErr w:type="spellEnd"/>
+      <w:r>
+        <w:rPr>
+          <w:lang w:val="en-US"/>
+        </w:rPr>
+        <w:t>++)</w:t>
+      </w:r>
+    </w:p>
+    <w:p>
+      <w:pPr>
+        <w:pStyle w:val="Code"/>
+        <w:rPr>
+          <w:lang w:val="en-US"/>
+        </w:rPr>
+      </w:pPr>
+      <w:r>
+        <w:rPr>
+          <w:lang w:val="en-US"/>
+        </w:rPr>
+        <w:t>{</w:t>
+      </w:r>
+    </w:p>
+    <w:p>
+      <w:pPr>
+        <w:pStyle w:val="Code"/>
+        <w:rPr>
+          <w:lang w:val="en-US"/>
+        </w:rPr>
+      </w:pPr>
+      <w:r>
+        <w:rPr>
+          <w:lang w:val="en-US"/>
+        </w:rPr>
+        <w:t xml:space="preserve">    </w:t>
+      </w:r>
+      <w:proofErr w:type="spellStart"/>
+      <w:r>
+        <w:rPr>
+          <w:lang w:val="en-US"/>
+        </w:rPr>
+        <w:t>cout</w:t>
+      </w:r>
+      <w:proofErr w:type="spellEnd"/>
+      <w:r>
+        <w:rPr>
+          <w:lang w:val="en-US"/>
+        </w:rPr>
+        <w:t xml:space="preserve"> </w:t>
+      </w:r>
+      <w:r>
+        <w:rPr>
+          <w:color w:val="008080"/>
+          <w:lang w:val="en-US"/>
+        </w:rPr>
+        <w:t>&lt;&lt;</w:t>
+      </w:r>
+      <w:r>
+        <w:rPr>
+          <w:lang w:val="en-US"/>
+        </w:rPr>
+        <w:t xml:space="preserve"> </w:t>
+      </w:r>
+      <w:r>
+        <w:rPr>
+          <w:color w:val="A31515"/>
+          <w:lang w:val="en-US"/>
+        </w:rPr>
+        <w:t>"</w:t>
+      </w:r>
+      <w:r>
+        <w:rPr>
+          <w:color w:val="A31515"/>
+        </w:rPr>
+        <w:t>Введите</w:t>
+      </w:r>
+      <w:r>
+        <w:rPr>
+          <w:color w:val="A31515"/>
+          <w:lang w:val="en-US"/>
+        </w:rPr>
+        <w:t xml:space="preserve"> x: "</w:t>
+      </w:r>
+      <w:r>
+        <w:rPr>
+          <w:lang w:val="en-US"/>
+        </w:rPr>
+        <w:t>;</w:t>
+      </w:r>
+    </w:p>
+    <w:p>
+      <w:pPr>
+        <w:pStyle w:val="Code"/>
+        <w:rPr>
+          <w:lang w:val="en-US"/>
+        </w:rPr>
+      </w:pPr>
+      <w:r>
+        <w:rPr>
+          <w:lang w:val="en-US"/>
+        </w:rPr>
+        <w:t xml:space="preserve">    </w:t>
+      </w:r>
+      <w:proofErr w:type="spellStart"/>
+      <w:r>
+        <w:rPr>
+          <w:lang w:val="en-US"/>
+        </w:rPr>
+        <w:t>cin</w:t>
+      </w:r>
+      <w:proofErr w:type="spellEnd"/>
+      <w:r>
+        <w:rPr>
+          <w:lang w:val="en-US"/>
+        </w:rPr>
+        <w:t xml:space="preserve"> </w:t>
+      </w:r>
+      <w:r>
+        <w:rPr>
+          <w:color w:val="008080"/>
+          <w:lang w:val="en-US"/>
+        </w:rPr>
+        <w:t>&gt;&gt;</w:t>
+      </w:r>
+      <w:r>
+        <w:rPr>
+          <w:lang w:val="en-US"/>
+        </w:rPr>
+        <w:t xml:space="preserve"> x;</w:t>
+      </w:r>
+    </w:p>
+    <w:p>
+      <w:pPr>
+        <w:pStyle w:val="Code"/>
+      </w:pPr>
+      <w:r>
+        <w:rPr>
+          <w:lang w:val="en-US"/>
+        </w:rPr>
+        <w:t xml:space="preserve">    </w:t>
+      </w:r>
+      <w:proofErr w:type="spellStart"/>
+      <w:r>
+        <w:t>cout</w:t>
+      </w:r>
+      <w:proofErr w:type="spellEnd"/>
+      <w:r>
+        <w:t xml:space="preserve"> </w:t>
+      </w:r>
+      <w:proofErr w:type="gramStart"/>
+      <w:r>
+        <w:rPr>
+          <w:color w:val="008080"/>
+        </w:rPr>
+        <w:t>&lt;&lt;</w:t>
+      </w:r>
+      <w:r>
+        <w:t xml:space="preserve"> </w:t>
+      </w:r>
+      <w:r>
+        <w:rPr>
+          <w:color w:val="A31515"/>
+        </w:rPr>
+        <w:t>"</w:t>
+      </w:r>
+      <w:proofErr w:type="gramEnd"/>
+      <w:r>
+        <w:rPr>
+          <w:color w:val="A31515"/>
+        </w:rPr>
+        <w:t>Установка 4-го бита x в 0\n"</w:t>
+      </w:r>
+      <w:r>
+        <w:t>;</w:t>
+      </w:r>
+    </w:p>
+    <w:p>
+      <w:pPr>
+        <w:pStyle w:val="Code"/>
+      </w:pPr>
+    </w:p>
+    <w:p>
+      <w:pPr>
+        <w:pStyle w:val="Code"/>
+        <w:rPr>
+          <w:lang w:val="en-US"/>
+        </w:rPr>
+      </w:pPr>
+      <w:r>
+        <w:t xml:space="preserve">    </w:t>
+      </w:r>
+      <w:r>
+        <w:rPr>
+          <w:lang w:val="en-US"/>
+        </w:rPr>
+        <w:t>x = x &amp; (</w:t>
+      </w:r>
+      <w:proofErr w:type="gramStart"/>
+      <w:r>
+        <w:rPr>
+          <w:lang w:val="en-US"/>
+        </w:rPr>
+        <w:t>~(</w:t>
+      </w:r>
+      <w:proofErr w:type="gramEnd"/>
+      <w:r>
+        <w:rPr>
+          <w:lang w:val="en-US"/>
+        </w:rPr>
+        <w:t>mask &lt;&lt; 4));</w:t>
+      </w:r>
+    </w:p>
+    <w:p>
+      <w:pPr>
+        <w:pStyle w:val="Code"/>
+        <w:rPr>
+          <w:lang w:val="en-US"/>
+        </w:rPr>
+      </w:pPr>
+      <w:r>
+        <w:rPr>
+          <w:lang w:val="en-US"/>
+        </w:rPr>
+        <w:t xml:space="preserve">    </w:t>
+      </w:r>
+      <w:proofErr w:type="spellStart"/>
+      <w:r>
+        <w:rPr>
+          <w:lang w:val="en-US"/>
+        </w:rPr>
+        <w:t>cout</w:t>
+      </w:r>
+      <w:proofErr w:type="spellEnd"/>
+      <w:r>
+        <w:rPr>
+          <w:lang w:val="en-US"/>
+        </w:rPr>
+        <w:t xml:space="preserve"> </w:t>
+      </w:r>
+      <w:r>
+        <w:rPr>
+          <w:color w:val="008080"/>
+          <w:lang w:val="en-US"/>
+        </w:rPr>
+        <w:t>&lt;&lt;</w:t>
+      </w:r>
+      <w:r>
+        <w:rPr>
+          <w:lang w:val="en-US"/>
+        </w:rPr>
+        <w:t xml:space="preserve"> </w:t>
+      </w:r>
+      <w:r>
+        <w:rPr>
+          <w:color w:val="A31515"/>
+          <w:lang w:val="en-US"/>
+        </w:rPr>
+        <w:t>"x = "</w:t>
+      </w:r>
+      <w:r>
+        <w:rPr>
+          <w:lang w:val="en-US"/>
+        </w:rPr>
+        <w:t xml:space="preserve"> </w:t>
+      </w:r>
+      <w:r>
+        <w:rPr>
+          <w:color w:val="008080"/>
+          <w:lang w:val="en-US"/>
+        </w:rPr>
+        <w:t>&lt;&lt;</w:t>
+      </w:r>
+      <w:r>
+        <w:rPr>
+          <w:lang w:val="en-US"/>
+        </w:rPr>
+        <w:t xml:space="preserve"> x </w:t>
+      </w:r>
+      <w:r>
+        <w:rPr>
+          <w:color w:val="008080"/>
+          <w:lang w:val="en-US"/>
+        </w:rPr>
+        <w:t>&lt;&lt;</w:t>
+      </w:r>
+      <w:r>
+        <w:rPr>
+          <w:lang w:val="en-US"/>
+        </w:rPr>
+        <w:t xml:space="preserve"> </w:t>
+      </w:r>
+      <w:r>
+        <w:rPr>
+          <w:color w:val="A31515"/>
+          <w:lang w:val="en-US"/>
+        </w:rPr>
+        <w:t>"\n"</w:t>
+      </w:r>
+      <w:r>
+        <w:rPr>
+          <w:lang w:val="en-US"/>
+        </w:rPr>
+        <w:t>;</w:t>
+      </w:r>
+    </w:p>
+    <w:p>
+      <w:pPr>
+        <w:pStyle w:val="Code"/>
+      </w:pPr>
+      <w:r>
+        <w:t>}</w:t>
+      </w:r>
+    </w:p>
+    <w:p>
+      <w:pPr>
         <w:rPr>
           <w:rStyle w:val="markedcontent"/>
           <w:rFonts w:ascii="Times New Roman" w:hAnsi="Times New Roman" w:cs="Times New Roman"/>
@@ -934,7 +3213,9 @@
           <w:szCs w:val="28"/>
         </w:rPr>
       </w:pPr>
-      <w:r>
+    </w:p>
+    <w:p>
+      <w:pPr>
         <w:rPr>
           <w:rStyle w:val="markedcontent"/>
           <w:rFonts w:ascii="Times New Roman" w:hAnsi="Times New Roman" w:cs="Times New Roman"/>
@@ -943,37 +3224,1668 @@
           <w:sz w:val="28"/>
           <w:szCs w:val="28"/>
         </w:rPr>
-        <w:t>Формулировка задачи</w:t>
-      </w:r>
+      </w:pPr>
     </w:p>
     <w:p>
       <w:pPr>
         <w:pStyle w:val="a3"/>
-      </w:pPr>
-      <w:r>
-        <w:t xml:space="preserve">1.а. Реализуйте вышеприведённый пример, проверьте правильность результата в том числе и на других значениях х. </w:t>
+        <w:rPr>
+          <w:rStyle w:val="markedcontent"/>
+        </w:rPr>
+      </w:pPr>
+      <w:r>
+        <w:rPr>
+          <w:rStyle w:val="markedcontent"/>
+        </w:rPr>
+        <w:t>Код программы 1.б:</w:t>
+      </w:r>
+    </w:p>
+    <w:p>
+      <w:pPr>
+        <w:pStyle w:val="Code"/>
+        <w:numPr>
+          <w:ilvl w:val="0"/>
+          <w:numId w:val="8"/>
+        </w:numPr>
+        <w:rPr>
+          <w:lang w:val="en-US"/>
+        </w:rPr>
+      </w:pPr>
+      <w:r>
+        <w:rPr>
+          <w:color w:val="0000FF"/>
+          <w:lang w:val="en-US"/>
+        </w:rPr>
+        <w:lastRenderedPageBreak/>
+        <w:t>unsigned</w:t>
+      </w:r>
+      <w:r>
+        <w:rPr>
+          <w:lang w:val="en-US"/>
+        </w:rPr>
+        <w:t xml:space="preserve"> </w:t>
+      </w:r>
+      <w:r>
+        <w:rPr>
+          <w:color w:val="0000FF"/>
+          <w:lang w:val="en-US"/>
+        </w:rPr>
+        <w:t>int</w:t>
+      </w:r>
+      <w:r>
+        <w:rPr>
+          <w:lang w:val="en-US"/>
+        </w:rPr>
+        <w:t xml:space="preserve"> </w:t>
+      </w:r>
+      <w:proofErr w:type="spellStart"/>
+      <w:r>
+        <w:rPr>
+          <w:lang w:val="en-US"/>
+        </w:rPr>
+        <w:t>inputAmount</w:t>
+      </w:r>
+      <w:proofErr w:type="spellEnd"/>
+      <w:r>
+        <w:rPr>
+          <w:lang w:val="en-US"/>
+        </w:rPr>
+        <w:t>;</w:t>
+      </w:r>
+    </w:p>
+    <w:p>
+      <w:pPr>
+        <w:pStyle w:val="Code"/>
+        <w:numPr>
+          <w:ilvl w:val="0"/>
+          <w:numId w:val="8"/>
+        </w:numPr>
+        <w:rPr>
+          <w:lang w:val="en-US"/>
+        </w:rPr>
+      </w:pPr>
+      <w:r>
+        <w:rPr>
+          <w:color w:val="0000FF"/>
+          <w:lang w:val="en-US"/>
+        </w:rPr>
+        <w:t>unsigned</w:t>
+      </w:r>
+      <w:r>
+        <w:rPr>
+          <w:lang w:val="en-US"/>
+        </w:rPr>
+        <w:t xml:space="preserve"> </w:t>
+      </w:r>
+      <w:r>
+        <w:rPr>
+          <w:color w:val="0000FF"/>
+          <w:lang w:val="en-US"/>
+        </w:rPr>
+        <w:t>int</w:t>
+      </w:r>
+      <w:r>
+        <w:rPr>
+          <w:lang w:val="en-US"/>
+        </w:rPr>
+        <w:t xml:space="preserve"> x;</w:t>
+      </w:r>
+    </w:p>
+    <w:p>
+      <w:pPr>
+        <w:pStyle w:val="Code"/>
+        <w:numPr>
+          <w:ilvl w:val="0"/>
+          <w:numId w:val="8"/>
+        </w:numPr>
+      </w:pPr>
+      <w:proofErr w:type="spellStart"/>
+      <w:r>
+        <w:rPr>
+          <w:color w:val="0000FF"/>
+        </w:rPr>
+        <w:t>unsigned</w:t>
+      </w:r>
+      <w:proofErr w:type="spellEnd"/>
+      <w:r>
+        <w:t xml:space="preserve"> </w:t>
+      </w:r>
+      <w:proofErr w:type="spellStart"/>
+      <w:r>
+        <w:rPr>
+          <w:color w:val="0000FF"/>
+        </w:rPr>
+        <w:t>int</w:t>
+      </w:r>
+      <w:proofErr w:type="spellEnd"/>
+      <w:r>
+        <w:t xml:space="preserve"> </w:t>
+      </w:r>
+      <w:proofErr w:type="spellStart"/>
+      <w:r>
+        <w:t>mask</w:t>
+      </w:r>
+      <w:proofErr w:type="spellEnd"/>
+      <w:r>
+        <w:t xml:space="preserve"> = 1;</w:t>
+      </w:r>
+    </w:p>
+    <w:p>
+      <w:pPr>
+        <w:pStyle w:val="Code"/>
+        <w:numPr>
+          <w:ilvl w:val="0"/>
+          <w:numId w:val="8"/>
+        </w:numPr>
+      </w:pPr>
+    </w:p>
+    <w:p>
+      <w:pPr>
+        <w:pStyle w:val="Code"/>
+        <w:numPr>
+          <w:ilvl w:val="0"/>
+          <w:numId w:val="8"/>
+        </w:numPr>
+      </w:pPr>
+      <w:proofErr w:type="spellStart"/>
+      <w:r>
+        <w:t>cout</w:t>
+      </w:r>
+      <w:proofErr w:type="spellEnd"/>
+      <w:r>
+        <w:t xml:space="preserve"> </w:t>
+      </w:r>
+      <w:proofErr w:type="gramStart"/>
+      <w:r>
+        <w:rPr>
+          <w:color w:val="008080"/>
+        </w:rPr>
+        <w:t>&lt;&lt;</w:t>
+      </w:r>
+      <w:r>
+        <w:t xml:space="preserve"> </w:t>
+      </w:r>
+      <w:r>
+        <w:rPr>
+          <w:color w:val="A31515"/>
+        </w:rPr>
+        <w:t>"</w:t>
+      </w:r>
+      <w:proofErr w:type="gramEnd"/>
+      <w:r>
+        <w:rPr>
+          <w:color w:val="A31515"/>
+        </w:rPr>
+        <w:t>Введите количество вводов x: "</w:t>
+      </w:r>
+      <w:r>
+        <w:t>;</w:t>
+      </w:r>
+    </w:p>
+    <w:p>
+      <w:pPr>
+        <w:pStyle w:val="Code"/>
+        <w:numPr>
+          <w:ilvl w:val="0"/>
+          <w:numId w:val="8"/>
+        </w:numPr>
+        <w:rPr>
+          <w:lang w:val="en-US"/>
+        </w:rPr>
+      </w:pPr>
+      <w:proofErr w:type="spellStart"/>
+      <w:r>
+        <w:rPr>
+          <w:lang w:val="en-US"/>
+        </w:rPr>
+        <w:t>cin</w:t>
+      </w:r>
+      <w:proofErr w:type="spellEnd"/>
+      <w:r>
+        <w:rPr>
+          <w:lang w:val="en-US"/>
+        </w:rPr>
+        <w:t xml:space="preserve"> </w:t>
+      </w:r>
+      <w:r>
+        <w:rPr>
+          <w:color w:val="008080"/>
+          <w:lang w:val="en-US"/>
+        </w:rPr>
+        <w:t>&gt;&gt;</w:t>
+      </w:r>
+      <w:r>
+        <w:rPr>
+          <w:lang w:val="en-US"/>
+        </w:rPr>
+        <w:t xml:space="preserve"> </w:t>
+      </w:r>
+      <w:proofErr w:type="spellStart"/>
+      <w:r>
+        <w:rPr>
+          <w:lang w:val="en-US"/>
+        </w:rPr>
+        <w:t>inputAmount</w:t>
+      </w:r>
+      <w:proofErr w:type="spellEnd"/>
+      <w:r>
+        <w:rPr>
+          <w:lang w:val="en-US"/>
+        </w:rPr>
+        <w:t>;</w:t>
+      </w:r>
+    </w:p>
+    <w:p>
+      <w:pPr>
+        <w:pStyle w:val="Code"/>
+        <w:numPr>
+          <w:ilvl w:val="0"/>
+          <w:numId w:val="8"/>
+        </w:numPr>
+        <w:rPr>
+          <w:lang w:val="en-US"/>
+        </w:rPr>
+      </w:pPr>
+    </w:p>
+    <w:p>
+      <w:pPr>
+        <w:pStyle w:val="Code"/>
+        <w:numPr>
+          <w:ilvl w:val="0"/>
+          <w:numId w:val="8"/>
+        </w:numPr>
+        <w:rPr>
+          <w:lang w:val="en-US"/>
+        </w:rPr>
+      </w:pPr>
+      <w:r>
+        <w:rPr>
+          <w:color w:val="0000FF"/>
+          <w:lang w:val="en-US"/>
+        </w:rPr>
+        <w:t>for</w:t>
+      </w:r>
+      <w:r>
+        <w:rPr>
+          <w:lang w:val="en-US"/>
+        </w:rPr>
+        <w:t xml:space="preserve"> (</w:t>
+      </w:r>
+      <w:r>
+        <w:rPr>
+          <w:color w:val="0000FF"/>
+          <w:lang w:val="en-US"/>
+        </w:rPr>
+        <w:t>unsigned</w:t>
+      </w:r>
+      <w:r>
+        <w:rPr>
+          <w:lang w:val="en-US"/>
+        </w:rPr>
+        <w:t xml:space="preserve"> </w:t>
+      </w:r>
+      <w:r>
+        <w:rPr>
+          <w:color w:val="0000FF"/>
+          <w:lang w:val="en-US"/>
+        </w:rPr>
+        <w:t>int</w:t>
+      </w:r>
+      <w:r>
+        <w:rPr>
+          <w:lang w:val="en-US"/>
+        </w:rPr>
+        <w:t xml:space="preserve"> </w:t>
+      </w:r>
+      <w:proofErr w:type="spellStart"/>
+      <w:r>
+        <w:rPr>
+          <w:lang w:val="en-US"/>
+        </w:rPr>
+        <w:t>i</w:t>
+      </w:r>
+      <w:proofErr w:type="spellEnd"/>
+      <w:r>
+        <w:rPr>
+          <w:lang w:val="en-US"/>
+        </w:rPr>
+        <w:t xml:space="preserve"> = 0; </w:t>
+      </w:r>
+      <w:proofErr w:type="spellStart"/>
+      <w:r>
+        <w:rPr>
+          <w:lang w:val="en-US"/>
+        </w:rPr>
+        <w:t>i</w:t>
+      </w:r>
+      <w:proofErr w:type="spellEnd"/>
+      <w:r>
+        <w:rPr>
+          <w:lang w:val="en-US"/>
+        </w:rPr>
+        <w:t xml:space="preserve"> &lt; </w:t>
+      </w:r>
+      <w:proofErr w:type="spellStart"/>
+      <w:r>
+        <w:rPr>
+          <w:lang w:val="en-US"/>
+        </w:rPr>
+        <w:t>inputAmount</w:t>
+      </w:r>
+      <w:proofErr w:type="spellEnd"/>
+      <w:r>
+        <w:rPr>
+          <w:lang w:val="en-US"/>
+        </w:rPr>
+        <w:t xml:space="preserve">; </w:t>
+      </w:r>
+      <w:proofErr w:type="spellStart"/>
+      <w:r>
+        <w:rPr>
+          <w:lang w:val="en-US"/>
+        </w:rPr>
+        <w:t>i</w:t>
+      </w:r>
+      <w:proofErr w:type="spellEnd"/>
+      <w:r>
+        <w:rPr>
+          <w:lang w:val="en-US"/>
+        </w:rPr>
+        <w:t>++)</w:t>
+      </w:r>
+    </w:p>
+    <w:p>
+      <w:pPr>
+        <w:pStyle w:val="Code"/>
+        <w:numPr>
+          <w:ilvl w:val="0"/>
+          <w:numId w:val="8"/>
+        </w:numPr>
+        <w:rPr>
+          <w:lang w:val="en-US"/>
+        </w:rPr>
+      </w:pPr>
+      <w:r>
+        <w:rPr>
+          <w:lang w:val="en-US"/>
+        </w:rPr>
+        <w:t>{</w:t>
+      </w:r>
+    </w:p>
+    <w:p>
+      <w:pPr>
+        <w:pStyle w:val="Code"/>
+        <w:numPr>
+          <w:ilvl w:val="0"/>
+          <w:numId w:val="8"/>
+        </w:numPr>
+        <w:rPr>
+          <w:lang w:val="en-US"/>
+        </w:rPr>
+      </w:pPr>
+      <w:r>
+        <w:rPr>
+          <w:lang w:val="en-US"/>
+        </w:rPr>
+        <w:t xml:space="preserve">    </w:t>
+      </w:r>
+      <w:proofErr w:type="spellStart"/>
+      <w:r>
+        <w:rPr>
+          <w:lang w:val="en-US"/>
+        </w:rPr>
+        <w:t>cout</w:t>
+      </w:r>
+      <w:proofErr w:type="spellEnd"/>
+      <w:r>
+        <w:rPr>
+          <w:lang w:val="en-US"/>
+        </w:rPr>
+        <w:t xml:space="preserve"> </w:t>
+      </w:r>
+      <w:r>
+        <w:rPr>
+          <w:color w:val="008080"/>
+          <w:lang w:val="en-US"/>
+        </w:rPr>
+        <w:t>&lt;&lt;</w:t>
+      </w:r>
+      <w:r>
+        <w:rPr>
+          <w:lang w:val="en-US"/>
+        </w:rPr>
+        <w:t xml:space="preserve"> </w:t>
+      </w:r>
+      <w:r>
+        <w:rPr>
+          <w:color w:val="A31515"/>
+          <w:lang w:val="en-US"/>
+        </w:rPr>
+        <w:t>"</w:t>
+      </w:r>
+      <w:r>
+        <w:rPr>
+          <w:color w:val="A31515"/>
+        </w:rPr>
+        <w:t>Введите</w:t>
+      </w:r>
+      <w:r>
+        <w:rPr>
+          <w:color w:val="A31515"/>
+          <w:lang w:val="en-US"/>
+        </w:rPr>
+        <w:t xml:space="preserve"> x: "</w:t>
+      </w:r>
+      <w:r>
+        <w:rPr>
+          <w:lang w:val="en-US"/>
+        </w:rPr>
+        <w:t>;</w:t>
+      </w:r>
+    </w:p>
+    <w:p>
+      <w:pPr>
+        <w:pStyle w:val="Code"/>
+        <w:numPr>
+          <w:ilvl w:val="0"/>
+          <w:numId w:val="8"/>
+        </w:numPr>
+        <w:rPr>
+          <w:lang w:val="en-US"/>
+        </w:rPr>
+      </w:pPr>
+      <w:r>
+        <w:rPr>
+          <w:lang w:val="en-US"/>
+        </w:rPr>
+        <w:t xml:space="preserve">    </w:t>
+      </w:r>
+      <w:proofErr w:type="spellStart"/>
+      <w:r>
+        <w:rPr>
+          <w:lang w:val="en-US"/>
+        </w:rPr>
+        <w:t>cin</w:t>
+      </w:r>
+      <w:proofErr w:type="spellEnd"/>
+      <w:r>
+        <w:rPr>
+          <w:lang w:val="en-US"/>
+        </w:rPr>
+        <w:t xml:space="preserve"> </w:t>
+      </w:r>
+      <w:r>
+        <w:rPr>
+          <w:color w:val="008080"/>
+          <w:lang w:val="en-US"/>
+        </w:rPr>
+        <w:t>&gt;&gt;</w:t>
+      </w:r>
+      <w:r>
+        <w:rPr>
+          <w:lang w:val="en-US"/>
+        </w:rPr>
+        <w:t xml:space="preserve"> x;</w:t>
+      </w:r>
+    </w:p>
+    <w:p>
+      <w:pPr>
+        <w:pStyle w:val="Code"/>
+        <w:numPr>
+          <w:ilvl w:val="0"/>
+          <w:numId w:val="8"/>
+        </w:numPr>
+      </w:pPr>
+      <w:r>
+        <w:rPr>
+          <w:lang w:val="en-US"/>
+        </w:rPr>
+        <w:t xml:space="preserve">    </w:t>
+      </w:r>
+      <w:proofErr w:type="spellStart"/>
+      <w:r>
+        <w:t>cout</w:t>
+      </w:r>
+      <w:proofErr w:type="spellEnd"/>
+      <w:r>
+        <w:t xml:space="preserve"> </w:t>
+      </w:r>
+      <w:proofErr w:type="gramStart"/>
+      <w:r>
+        <w:rPr>
+          <w:color w:val="008080"/>
+        </w:rPr>
+        <w:t>&lt;&lt;</w:t>
+      </w:r>
+      <w:r>
+        <w:t xml:space="preserve"> </w:t>
+      </w:r>
+      <w:r>
+        <w:rPr>
+          <w:color w:val="A31515"/>
+        </w:rPr>
+        <w:t>"</w:t>
+      </w:r>
+      <w:proofErr w:type="gramEnd"/>
+      <w:r>
+        <w:rPr>
+          <w:color w:val="A31515"/>
+        </w:rPr>
+        <w:t>Установка 7-го бита x в 1\n"</w:t>
+      </w:r>
+      <w:r>
+        <w:t>;</w:t>
+      </w:r>
+    </w:p>
+    <w:p>
+      <w:pPr>
+        <w:pStyle w:val="Code"/>
+        <w:numPr>
+          <w:ilvl w:val="0"/>
+          <w:numId w:val="8"/>
+        </w:numPr>
+      </w:pPr>
+    </w:p>
+    <w:p>
+      <w:pPr>
+        <w:pStyle w:val="Code"/>
+        <w:numPr>
+          <w:ilvl w:val="0"/>
+          <w:numId w:val="8"/>
+        </w:numPr>
+        <w:rPr>
+          <w:lang w:val="en-US"/>
+        </w:rPr>
+      </w:pPr>
+      <w:r>
+        <w:t xml:space="preserve">    </w:t>
+      </w:r>
+      <w:r>
+        <w:rPr>
+          <w:lang w:val="en-US"/>
+        </w:rPr>
+        <w:t>x = x | mask &lt;&lt; 7;</w:t>
+      </w:r>
+    </w:p>
+    <w:p>
+      <w:pPr>
+        <w:pStyle w:val="Code"/>
+        <w:numPr>
+          <w:ilvl w:val="0"/>
+          <w:numId w:val="8"/>
+        </w:numPr>
+        <w:rPr>
+          <w:lang w:val="en-US"/>
+        </w:rPr>
+      </w:pPr>
+      <w:r>
+        <w:rPr>
+          <w:lang w:val="en-US"/>
+        </w:rPr>
+        <w:t xml:space="preserve">    </w:t>
+      </w:r>
+      <w:proofErr w:type="spellStart"/>
+      <w:r>
+        <w:rPr>
+          <w:lang w:val="en-US"/>
+        </w:rPr>
+        <w:t>cout</w:t>
+      </w:r>
+      <w:proofErr w:type="spellEnd"/>
+      <w:r>
+        <w:rPr>
+          <w:lang w:val="en-US"/>
+        </w:rPr>
+        <w:t xml:space="preserve"> </w:t>
+      </w:r>
+      <w:r>
+        <w:rPr>
+          <w:color w:val="008080"/>
+          <w:lang w:val="en-US"/>
+        </w:rPr>
+        <w:t>&lt;&lt;</w:t>
+      </w:r>
+      <w:r>
+        <w:rPr>
+          <w:lang w:val="en-US"/>
+        </w:rPr>
+        <w:t xml:space="preserve"> </w:t>
+      </w:r>
+      <w:r>
+        <w:rPr>
+          <w:color w:val="A31515"/>
+          <w:lang w:val="en-US"/>
+        </w:rPr>
+        <w:t>"x = "</w:t>
+      </w:r>
+      <w:r>
+        <w:rPr>
+          <w:lang w:val="en-US"/>
+        </w:rPr>
+        <w:t xml:space="preserve"> </w:t>
+      </w:r>
+      <w:r>
+        <w:rPr>
+          <w:color w:val="008080"/>
+          <w:lang w:val="en-US"/>
+        </w:rPr>
+        <w:t>&lt;&lt;</w:t>
+      </w:r>
+      <w:r>
+        <w:rPr>
+          <w:lang w:val="en-US"/>
+        </w:rPr>
+        <w:t xml:space="preserve"> x </w:t>
+      </w:r>
+      <w:r>
+        <w:rPr>
+          <w:color w:val="008080"/>
+          <w:lang w:val="en-US"/>
+        </w:rPr>
+        <w:t>&lt;&lt;</w:t>
+      </w:r>
+      <w:r>
+        <w:rPr>
+          <w:lang w:val="en-US"/>
+        </w:rPr>
+        <w:t xml:space="preserve"> </w:t>
+      </w:r>
+      <w:r>
+        <w:rPr>
+          <w:color w:val="A31515"/>
+          <w:lang w:val="en-US"/>
+        </w:rPr>
+        <w:t>"\n"</w:t>
+      </w:r>
+      <w:r>
+        <w:rPr>
+          <w:lang w:val="en-US"/>
+        </w:rPr>
+        <w:t>;</w:t>
+      </w:r>
+    </w:p>
+    <w:p>
+      <w:pPr>
+        <w:pStyle w:val="Code"/>
+        <w:numPr>
+          <w:ilvl w:val="0"/>
+          <w:numId w:val="8"/>
+        </w:numPr>
+      </w:pPr>
+      <w:r>
+        <w:t>}</w:t>
       </w:r>
     </w:p>
     <w:p>
       <w:pPr>
         <w:pStyle w:val="a3"/>
-      </w:pPr>
-      <w:r>
-        <w:t xml:space="preserve">1.б. Реализуйте по аналогии с предыдущим примером установку 7-го бита числа в единицу. </w:t>
+        <w:rPr>
+          <w:rStyle w:val="markedcontent"/>
+        </w:rPr>
+      </w:pPr>
+      <w:r>
+        <w:rPr>
+          <w:rStyle w:val="markedcontent"/>
+        </w:rPr>
+        <w:t>Код программы 1.в:</w:t>
+      </w:r>
+    </w:p>
+    <w:p>
+      <w:pPr>
+        <w:pStyle w:val="Code"/>
+        <w:numPr>
+          <w:ilvl w:val="0"/>
+          <w:numId w:val="9"/>
+        </w:numPr>
+        <w:rPr>
+          <w:color w:val="000000"/>
+          <w:lang w:val="en-US"/>
+        </w:rPr>
+      </w:pPr>
+      <w:r>
+        <w:rPr>
+          <w:color w:val="0000FF"/>
+          <w:lang w:val="en-US"/>
+        </w:rPr>
+        <w:t>unsigned</w:t>
+      </w:r>
+      <w:r>
+        <w:rPr>
+          <w:color w:val="000000"/>
+          <w:lang w:val="en-US"/>
+        </w:rPr>
+        <w:t xml:space="preserve"> </w:t>
+      </w:r>
+      <w:r>
+        <w:rPr>
+          <w:color w:val="0000FF"/>
+          <w:lang w:val="en-US"/>
+        </w:rPr>
+        <w:t>int</w:t>
+      </w:r>
+      <w:r>
+        <w:rPr>
+          <w:color w:val="000000"/>
+          <w:lang w:val="en-US"/>
+        </w:rPr>
+        <w:t xml:space="preserve"> x = 255;</w:t>
+      </w:r>
+    </w:p>
+    <w:p>
+      <w:pPr>
+        <w:pStyle w:val="Code"/>
+        <w:rPr>
+          <w:color w:val="000000"/>
+          <w:lang w:val="en-US"/>
+        </w:rPr>
+      </w:pPr>
+      <w:r>
+        <w:rPr>
+          <w:color w:val="0000FF"/>
+          <w:lang w:val="en-US"/>
+        </w:rPr>
+        <w:t>unsigned</w:t>
+      </w:r>
+      <w:r>
+        <w:rPr>
+          <w:color w:val="000000"/>
+          <w:lang w:val="en-US"/>
+        </w:rPr>
+        <w:t xml:space="preserve"> </w:t>
+      </w:r>
+      <w:r>
+        <w:rPr>
+          <w:color w:val="0000FF"/>
+          <w:lang w:val="en-US"/>
+        </w:rPr>
+        <w:t>int</w:t>
+      </w:r>
+      <w:r>
+        <w:rPr>
+          <w:color w:val="000000"/>
+          <w:lang w:val="en-US"/>
+        </w:rPr>
+        <w:t xml:space="preserve"> mask = 1;</w:t>
+      </w:r>
+    </w:p>
+    <w:p>
+      <w:pPr>
+        <w:pStyle w:val="Code"/>
+        <w:rPr>
+          <w:color w:val="000000"/>
+          <w:lang w:val="en-US"/>
+        </w:rPr>
+      </w:pPr>
+    </w:p>
+    <w:p>
+      <w:pPr>
+        <w:pStyle w:val="Code"/>
+        <w:rPr>
+          <w:color w:val="000000"/>
+          <w:lang w:val="en-US"/>
+        </w:rPr>
+      </w:pPr>
+      <w:r>
+        <w:rPr>
+          <w:color w:val="0000FF"/>
+          <w:lang w:val="en-US"/>
+        </w:rPr>
+        <w:t>const</w:t>
+      </w:r>
+      <w:r>
+        <w:rPr>
+          <w:color w:val="000000"/>
+          <w:lang w:val="en-US"/>
+        </w:rPr>
+        <w:t xml:space="preserve"> </w:t>
+      </w:r>
+      <w:r>
+        <w:rPr>
+          <w:color w:val="0000FF"/>
+          <w:lang w:val="en-US"/>
+        </w:rPr>
+        <w:t>int</w:t>
+      </w:r>
+      <w:r>
+        <w:rPr>
+          <w:color w:val="000000"/>
+          <w:lang w:val="en-US"/>
+        </w:rPr>
+        <w:t xml:space="preserve"> n = </w:t>
+      </w:r>
+      <w:proofErr w:type="spellStart"/>
+      <w:r>
+        <w:rPr>
+          <w:color w:val="0000FF"/>
+          <w:lang w:val="en-US"/>
+        </w:rPr>
+        <w:t>sizeof</w:t>
+      </w:r>
+      <w:proofErr w:type="spellEnd"/>
+      <w:r>
+        <w:rPr>
+          <w:color w:val="000000"/>
+          <w:lang w:val="en-US"/>
+        </w:rPr>
+        <w:t>(</w:t>
+      </w:r>
+      <w:r>
+        <w:rPr>
+          <w:color w:val="0000FF"/>
+          <w:lang w:val="en-US"/>
+        </w:rPr>
+        <w:t>int</w:t>
+      </w:r>
+      <w:r>
+        <w:rPr>
+          <w:color w:val="000000"/>
+          <w:lang w:val="en-US"/>
+        </w:rPr>
+        <w:t>) * 8;</w:t>
+      </w:r>
+    </w:p>
+    <w:p>
+      <w:pPr>
+        <w:pStyle w:val="Code"/>
+        <w:rPr>
+          <w:color w:val="000000"/>
+          <w:lang w:val="en-US"/>
+        </w:rPr>
+      </w:pPr>
+      <w:r>
+        <w:rPr>
+          <w:color w:val="000000"/>
+          <w:lang w:val="en-US"/>
+        </w:rPr>
+        <w:t>x = 25;</w:t>
+      </w:r>
+    </w:p>
+    <w:p>
+      <w:pPr>
+        <w:pStyle w:val="Code"/>
+        <w:rPr>
+          <w:color w:val="000000"/>
+          <w:lang w:val="en-US"/>
+        </w:rPr>
+      </w:pPr>
+      <w:r>
+        <w:rPr>
+          <w:color w:val="000000"/>
+          <w:lang w:val="en-US"/>
+        </w:rPr>
+        <w:t>mask = 1 &lt;&lt; (n - 1);</w:t>
+      </w:r>
+    </w:p>
+    <w:p>
+      <w:pPr>
+        <w:pStyle w:val="Code"/>
+        <w:rPr>
+          <w:color w:val="000000"/>
+          <w:lang w:val="en-US"/>
+        </w:rPr>
+      </w:pPr>
+      <w:proofErr w:type="spellStart"/>
+      <w:r>
+        <w:rPr>
+          <w:color w:val="000000"/>
+          <w:lang w:val="en-US"/>
+        </w:rPr>
+        <w:t>cout</w:t>
+      </w:r>
+      <w:proofErr w:type="spellEnd"/>
+      <w:r>
+        <w:rPr>
+          <w:color w:val="000000"/>
+          <w:lang w:val="en-US"/>
+        </w:rPr>
+        <w:t xml:space="preserve"> </w:t>
+      </w:r>
+      <w:r>
+        <w:rPr>
+          <w:color w:val="008080"/>
+          <w:lang w:val="en-US"/>
+        </w:rPr>
+        <w:t>&lt;&lt;</w:t>
+      </w:r>
+      <w:r>
+        <w:rPr>
+          <w:color w:val="000000"/>
+          <w:lang w:val="en-US"/>
+        </w:rPr>
+        <w:t xml:space="preserve"> </w:t>
+      </w:r>
+      <w:r>
+        <w:rPr>
+          <w:color w:val="A31515"/>
+          <w:lang w:val="en-US"/>
+        </w:rPr>
+        <w:t>"</w:t>
+      </w:r>
+      <w:r>
+        <w:rPr>
+          <w:color w:val="A31515"/>
+        </w:rPr>
+        <w:t>Начальная</w:t>
+      </w:r>
+      <w:r>
+        <w:rPr>
+          <w:color w:val="A31515"/>
+          <w:lang w:val="en-US"/>
+        </w:rPr>
+        <w:t xml:space="preserve"> </w:t>
+      </w:r>
+      <w:r>
+        <w:rPr>
+          <w:color w:val="A31515"/>
+        </w:rPr>
+        <w:t>маска</w:t>
+      </w:r>
+      <w:r>
+        <w:rPr>
+          <w:color w:val="A31515"/>
+          <w:lang w:val="en-US"/>
+        </w:rPr>
+        <w:t>: "</w:t>
+      </w:r>
+      <w:r>
+        <w:rPr>
+          <w:color w:val="000000"/>
+          <w:lang w:val="en-US"/>
+        </w:rPr>
+        <w:t xml:space="preserve"> </w:t>
+      </w:r>
+      <w:r>
+        <w:rPr>
+          <w:color w:val="008080"/>
+          <w:lang w:val="en-US"/>
+        </w:rPr>
+        <w:t>&lt;&lt;</w:t>
+      </w:r>
+      <w:r>
+        <w:rPr>
+          <w:color w:val="000000"/>
+          <w:lang w:val="en-US"/>
+        </w:rPr>
+        <w:t xml:space="preserve"> mask </w:t>
+      </w:r>
+      <w:r>
+        <w:rPr>
+          <w:color w:val="008080"/>
+          <w:lang w:val="en-US"/>
+        </w:rPr>
+        <w:t>&lt;&lt;</w:t>
+      </w:r>
+      <w:r>
+        <w:rPr>
+          <w:color w:val="000000"/>
+          <w:lang w:val="en-US"/>
+        </w:rPr>
+        <w:t xml:space="preserve"> </w:t>
+      </w:r>
+      <w:r>
+        <w:rPr>
+          <w:color w:val="A31515"/>
+          <w:lang w:val="en-US"/>
+        </w:rPr>
+        <w:t>" = "</w:t>
+      </w:r>
+      <w:r>
+        <w:rPr>
+          <w:color w:val="000000"/>
+          <w:lang w:val="en-US"/>
+        </w:rPr>
+        <w:t xml:space="preserve"> </w:t>
+      </w:r>
+      <w:r>
+        <w:rPr>
+          <w:color w:val="008080"/>
+          <w:lang w:val="en-US"/>
+        </w:rPr>
+        <w:t>&lt;&lt;</w:t>
+      </w:r>
+      <w:r>
+        <w:rPr>
+          <w:color w:val="000000"/>
+          <w:lang w:val="en-US"/>
+        </w:rPr>
+        <w:t xml:space="preserve"> </w:t>
+      </w:r>
+      <w:proofErr w:type="spellStart"/>
+      <w:r>
+        <w:rPr>
+          <w:color w:val="2B91AF"/>
+          <w:lang w:val="en-US"/>
+        </w:rPr>
+        <w:t>bitset</w:t>
+      </w:r>
+      <w:proofErr w:type="spellEnd"/>
+      <w:r>
+        <w:rPr>
+          <w:color w:val="000000"/>
+          <w:lang w:val="en-US"/>
+        </w:rPr>
+        <w:t xml:space="preserve">&lt;n&gt;(mask) </w:t>
+      </w:r>
+      <w:r>
+        <w:rPr>
+          <w:color w:val="008080"/>
+          <w:lang w:val="en-US"/>
+        </w:rPr>
+        <w:t>&lt;&lt;</w:t>
+      </w:r>
+      <w:r>
+        <w:rPr>
+          <w:color w:val="000000"/>
+          <w:lang w:val="en-US"/>
+        </w:rPr>
+        <w:t xml:space="preserve"> </w:t>
+      </w:r>
+      <w:r>
+        <w:rPr>
+          <w:color w:val="A31515"/>
+          <w:lang w:val="en-US"/>
+        </w:rPr>
+        <w:t>"\n"</w:t>
+      </w:r>
+      <w:r>
+        <w:rPr>
+          <w:color w:val="000000"/>
+          <w:lang w:val="en-US"/>
+        </w:rPr>
+        <w:t>;</w:t>
+      </w:r>
+    </w:p>
+    <w:p>
+      <w:pPr>
+        <w:pStyle w:val="Code"/>
+        <w:rPr>
+          <w:color w:val="000000"/>
+          <w:lang w:val="en-US"/>
+        </w:rPr>
+      </w:pPr>
+      <w:proofErr w:type="spellStart"/>
+      <w:r>
+        <w:rPr>
+          <w:color w:val="000000"/>
+          <w:lang w:val="en-US"/>
+        </w:rPr>
+        <w:t>cout</w:t>
+      </w:r>
+      <w:proofErr w:type="spellEnd"/>
+      <w:r>
+        <w:rPr>
+          <w:color w:val="000000"/>
+          <w:lang w:val="en-US"/>
+        </w:rPr>
+        <w:t xml:space="preserve"> </w:t>
+      </w:r>
+      <w:r>
+        <w:rPr>
+          <w:color w:val="008080"/>
+          <w:lang w:val="en-US"/>
+        </w:rPr>
+        <w:t>&lt;&lt;</w:t>
+      </w:r>
+      <w:r>
+        <w:rPr>
+          <w:color w:val="000000"/>
+          <w:lang w:val="en-US"/>
+        </w:rPr>
+        <w:t xml:space="preserve"> </w:t>
+      </w:r>
+      <w:r>
+        <w:rPr>
+          <w:color w:val="A31515"/>
+          <w:lang w:val="en-US"/>
+        </w:rPr>
+        <w:t>"</w:t>
+      </w:r>
+      <w:r>
+        <w:rPr>
+          <w:color w:val="A31515"/>
+        </w:rPr>
+        <w:t>Результат</w:t>
+      </w:r>
+      <w:r>
+        <w:rPr>
+          <w:color w:val="A31515"/>
+          <w:lang w:val="en-US"/>
+        </w:rPr>
+        <w:t>: "</w:t>
+      </w:r>
+      <w:r>
+        <w:rPr>
+          <w:color w:val="000000"/>
+          <w:lang w:val="en-US"/>
+        </w:rPr>
+        <w:t>;</w:t>
+      </w:r>
+    </w:p>
+    <w:p>
+      <w:pPr>
+        <w:pStyle w:val="Code"/>
+        <w:rPr>
+          <w:color w:val="000000"/>
+          <w:lang w:val="en-US"/>
+        </w:rPr>
+      </w:pPr>
+    </w:p>
+    <w:p>
+      <w:pPr>
+        <w:pStyle w:val="Code"/>
+        <w:rPr>
+          <w:color w:val="000000"/>
+          <w:lang w:val="en-US"/>
+        </w:rPr>
+      </w:pPr>
+      <w:r>
+        <w:rPr>
+          <w:color w:val="0000FF"/>
+          <w:lang w:val="en-US"/>
+        </w:rPr>
+        <w:t>for</w:t>
+      </w:r>
+      <w:r>
+        <w:rPr>
+          <w:color w:val="000000"/>
+          <w:lang w:val="en-US"/>
+        </w:rPr>
+        <w:t xml:space="preserve"> (</w:t>
+      </w:r>
+      <w:r>
+        <w:rPr>
+          <w:color w:val="0000FF"/>
+          <w:lang w:val="en-US"/>
+        </w:rPr>
+        <w:t>unsigned</w:t>
+      </w:r>
+      <w:r>
+        <w:rPr>
+          <w:color w:val="000000"/>
+          <w:lang w:val="en-US"/>
+        </w:rPr>
+        <w:t xml:space="preserve"> </w:t>
+      </w:r>
+      <w:r>
+        <w:rPr>
+          <w:color w:val="0000FF"/>
+          <w:lang w:val="en-US"/>
+        </w:rPr>
+        <w:t>int</w:t>
+      </w:r>
+      <w:r>
+        <w:rPr>
+          <w:color w:val="000000"/>
+          <w:lang w:val="en-US"/>
+        </w:rPr>
+        <w:t xml:space="preserve"> </w:t>
+      </w:r>
+      <w:proofErr w:type="spellStart"/>
+      <w:r>
+        <w:rPr>
+          <w:color w:val="000000"/>
+          <w:lang w:val="en-US"/>
+        </w:rPr>
+        <w:t>i</w:t>
+      </w:r>
+      <w:proofErr w:type="spellEnd"/>
+      <w:r>
+        <w:rPr>
+          <w:color w:val="000000"/>
+          <w:lang w:val="en-US"/>
+        </w:rPr>
+        <w:t xml:space="preserve"> = 1; </w:t>
+      </w:r>
+      <w:proofErr w:type="spellStart"/>
+      <w:r>
+        <w:rPr>
+          <w:color w:val="000000"/>
+          <w:lang w:val="en-US"/>
+        </w:rPr>
+        <w:t>i</w:t>
+      </w:r>
+      <w:proofErr w:type="spellEnd"/>
+      <w:r>
+        <w:rPr>
+          <w:color w:val="000000"/>
+          <w:lang w:val="en-US"/>
+        </w:rPr>
+        <w:t xml:space="preserve"> &lt;= n; </w:t>
+      </w:r>
+      <w:proofErr w:type="spellStart"/>
+      <w:r>
+        <w:rPr>
+          <w:color w:val="000000"/>
+          <w:lang w:val="en-US"/>
+        </w:rPr>
+        <w:t>i</w:t>
+      </w:r>
+      <w:proofErr w:type="spellEnd"/>
+      <w:r>
+        <w:rPr>
+          <w:color w:val="000000"/>
+          <w:lang w:val="en-US"/>
+        </w:rPr>
+        <w:t>++)</w:t>
+      </w:r>
+    </w:p>
+    <w:p>
+      <w:pPr>
+        <w:pStyle w:val="Code"/>
+        <w:rPr>
+          <w:color w:val="000000"/>
+          <w:lang w:val="en-US"/>
+        </w:rPr>
+      </w:pPr>
+      <w:r>
+        <w:rPr>
+          <w:color w:val="000000"/>
+          <w:lang w:val="en-US"/>
+        </w:rPr>
+        <w:t>{</w:t>
+      </w:r>
+    </w:p>
+    <w:p>
+      <w:pPr>
+        <w:pStyle w:val="Code"/>
+        <w:rPr>
+          <w:color w:val="000000"/>
+          <w:lang w:val="en-US"/>
+        </w:rPr>
+      </w:pPr>
+      <w:r>
+        <w:rPr>
+          <w:color w:val="000000"/>
+          <w:lang w:val="en-US"/>
+        </w:rPr>
+        <w:t xml:space="preserve">    </w:t>
+      </w:r>
+      <w:proofErr w:type="spellStart"/>
+      <w:r>
+        <w:rPr>
+          <w:color w:val="000000"/>
+          <w:lang w:val="en-US"/>
+        </w:rPr>
+        <w:t>cout</w:t>
+      </w:r>
+      <w:proofErr w:type="spellEnd"/>
+      <w:r>
+        <w:rPr>
+          <w:color w:val="000000"/>
+          <w:lang w:val="en-US"/>
+        </w:rPr>
+        <w:t xml:space="preserve"> </w:t>
+      </w:r>
+      <w:r>
+        <w:rPr>
+          <w:color w:val="008080"/>
+          <w:lang w:val="en-US"/>
+        </w:rPr>
+        <w:t>&lt;&lt;</w:t>
+      </w:r>
+      <w:r>
+        <w:rPr>
+          <w:color w:val="000000"/>
+          <w:lang w:val="en-US"/>
+        </w:rPr>
+        <w:t xml:space="preserve"> ((x &amp; mask) &gt;&gt; (n - </w:t>
+      </w:r>
+      <w:proofErr w:type="spellStart"/>
+      <w:r>
+        <w:rPr>
+          <w:color w:val="000000"/>
+          <w:lang w:val="en-US"/>
+        </w:rPr>
+        <w:t>i</w:t>
+      </w:r>
+      <w:proofErr w:type="spellEnd"/>
+      <w:r>
+        <w:rPr>
+          <w:color w:val="000000"/>
+          <w:lang w:val="en-US"/>
+        </w:rPr>
+        <w:t>));</w:t>
+      </w:r>
+    </w:p>
+    <w:p>
+      <w:pPr>
+        <w:pStyle w:val="Code"/>
+        <w:rPr>
+          <w:color w:val="000000"/>
+        </w:rPr>
+      </w:pPr>
+      <w:r>
+        <w:rPr>
+          <w:color w:val="000000"/>
+          <w:lang w:val="en-US"/>
+        </w:rPr>
+        <w:t xml:space="preserve">    </w:t>
+      </w:r>
+      <w:proofErr w:type="spellStart"/>
+      <w:proofErr w:type="gramStart"/>
+      <w:r>
+        <w:rPr>
+          <w:color w:val="000000"/>
+        </w:rPr>
+        <w:t>mask</w:t>
+      </w:r>
+      <w:proofErr w:type="spellEnd"/>
+      <w:r>
+        <w:rPr>
+          <w:color w:val="000000"/>
+        </w:rPr>
+        <w:t xml:space="preserve"> &gt;&gt;=</w:t>
+      </w:r>
+      <w:proofErr w:type="gramEnd"/>
+      <w:r>
+        <w:rPr>
+          <w:color w:val="000000"/>
+        </w:rPr>
+        <w:t xml:space="preserve"> 1;</w:t>
+      </w:r>
+    </w:p>
+    <w:p>
+      <w:pPr>
+        <w:pStyle w:val="Code"/>
+        <w:rPr>
+          <w:color w:val="000000"/>
+        </w:rPr>
+      </w:pPr>
+      <w:r>
+        <w:rPr>
+          <w:color w:val="000000"/>
+        </w:rPr>
+        <w:t>}</w:t>
+      </w:r>
+    </w:p>
+    <w:p>
+      <w:pPr>
+        <w:pStyle w:val="Code"/>
+        <w:rPr>
+          <w:rStyle w:val="markedcontent"/>
+          <w:color w:val="000000"/>
+        </w:rPr>
+      </w:pPr>
+      <w:proofErr w:type="spellStart"/>
+      <w:r>
+        <w:rPr>
+          <w:color w:val="000000"/>
+        </w:rPr>
+        <w:t>cout</w:t>
+      </w:r>
+      <w:proofErr w:type="spellEnd"/>
+      <w:r>
+        <w:rPr>
+          <w:color w:val="000000"/>
+        </w:rPr>
+        <w:t xml:space="preserve"> </w:t>
+      </w:r>
+      <w:proofErr w:type="gramStart"/>
+      <w:r>
+        <w:rPr>
+          <w:color w:val="008080"/>
+        </w:rPr>
+        <w:t>&lt;&lt;</w:t>
+      </w:r>
+      <w:r>
+        <w:rPr>
+          <w:color w:val="000000"/>
+        </w:rPr>
+        <w:t xml:space="preserve"> </w:t>
+      </w:r>
+      <w:r>
+        <w:rPr>
+          <w:color w:val="A31515"/>
+        </w:rPr>
+        <w:t>"</w:t>
+      </w:r>
+      <w:proofErr w:type="gramEnd"/>
+      <w:r>
+        <w:rPr>
+          <w:color w:val="A31515"/>
+        </w:rPr>
+        <w:t>\n"</w:t>
+      </w:r>
+      <w:r>
+        <w:rPr>
+          <w:color w:val="000000"/>
+        </w:rPr>
+        <w:t>;</w:t>
+      </w:r>
+    </w:p>
+    <w:p>
+      <w:pPr>
+        <w:pStyle w:val="2"/>
+        <w:rPr>
+          <w:rStyle w:val="markedcontent"/>
+          <w:b w:val="0"/>
+          <w:bCs w:val="0"/>
+        </w:rPr>
+      </w:pPr>
+      <w:r>
+        <w:rPr>
+          <w:rStyle w:val="markedcontent"/>
+        </w:rPr>
+        <w:t>Результаты тестирования</w:t>
       </w:r>
     </w:p>
     <w:p>
       <w:pPr>
         <w:pStyle w:val="a3"/>
+      </w:pPr>
+      <w:r>
+        <w:t>Результаты тестирования программы 1.а на трех входных значениях:</w:t>
+      </w:r>
+    </w:p>
+    <w:p>
+      <w:pPr>
+        <w:pStyle w:val="a3"/>
         <w:rPr>
           <w:rStyle w:val="markedcontent"/>
-        </w:rPr>
-      </w:pPr>
-      <w:r>
-        <w:t>1.в. Реализуйте код листинга 1, объясните выводимый программой результат.</w:t>
-      </w:r>
-    </w:p>
-    <w:p/>
+          <w:rFonts w:cs="Times New Roman"/>
+          <w:b/>
+          <w:bCs/>
+          <w:szCs w:val="28"/>
+        </w:rPr>
+      </w:pPr>
+      <w:r>
+        <w:rPr>
+          <w:rStyle w:val="markedcontent"/>
+          <w:rFonts w:cs="Times New Roman"/>
+          <w:b/>
+          <w:bCs/>
+          <w:szCs w:val="28"/>
+        </w:rPr>
+        <w:drawing>
+          <wp:inline distT="0" distB="0" distL="0" distR="0" wp14:anchorId="024C2A0E" wp14:editId="7558B8AB">
+            <wp:extent cx="2843182" cy="1568450"/>
+            <wp:effectExtent l="0" t="0" r="0" b="0"/>
+            <wp:docPr id="7" name="Рисунок 7"/>
+            <wp:cNvGraphicFramePr>
+              <a:graphicFrameLocks xmlns:a="http://schemas.openxmlformats.org/drawingml/2006/main" noChangeAspect="1"/>
+            </wp:cNvGraphicFramePr>
+            <a:graphic xmlns:a="http://schemas.openxmlformats.org/drawingml/2006/main">
+              <a:graphicData uri="http://schemas.openxmlformats.org/drawingml/2006/picture">
+                <pic:pic xmlns:pic="http://schemas.openxmlformats.org/drawingml/2006/picture">
+                  <pic:nvPicPr>
+                    <pic:cNvPr id="1" name=""/>
+                    <pic:cNvPicPr/>
+                  </pic:nvPicPr>
+                  <pic:blipFill>
+                    <a:blip r:embed="rId7"/>
+                    <a:stretch>
+                      <a:fillRect/>
+                    </a:stretch>
+                  </pic:blipFill>
+                  <pic:spPr>
+                    <a:xfrm>
+                      <a:off x="0" y="0"/>
+                      <a:ext cx="2849377" cy="1571867"/>
+                    </a:xfrm>
+                    <a:prstGeom prst="rect">
+                      <a:avLst/>
+                    </a:prstGeom>
+                  </pic:spPr>
+                </pic:pic>
+              </a:graphicData>
+            </a:graphic>
+          </wp:inline>
+        </w:drawing>
+      </w:r>
+    </w:p>
+    <w:p>
+      <w:pPr>
+        <w:pStyle w:val="a3"/>
+        <w:keepNext/>
+        <w:rPr>
+          <w:rStyle w:val="markedcontent"/>
+        </w:rPr>
+      </w:pPr>
+      <w:r>
+        <w:rPr>
+          <w:rStyle w:val="markedcontent"/>
+        </w:rPr>
+        <w:lastRenderedPageBreak/>
+        <w:t>Резул</w:t>
+      </w:r>
+      <w:r>
+        <w:rPr>
+          <w:rStyle w:val="markedcontent"/>
+        </w:rPr>
+        <w:t>ьтаты тестирования программы 1.б на трех входных значениях:</w:t>
+      </w:r>
+    </w:p>
+    <w:p>
+      <w:pPr>
+        <w:pStyle w:val="a3"/>
+        <w:rPr>
+          <w:rStyle w:val="markedcontent"/>
+          <w:rFonts w:cs="Times New Roman"/>
+          <w:b/>
+          <w:bCs/>
+          <w:szCs w:val="28"/>
+        </w:rPr>
+      </w:pPr>
+      <w:r>
+        <w:rPr>
+          <w:rStyle w:val="markedcontent"/>
+          <w:rFonts w:cs="Times New Roman"/>
+          <w:b/>
+          <w:bCs/>
+          <w:szCs w:val="28"/>
+        </w:rPr>
+        <w:drawing>
+          <wp:inline distT="0" distB="0" distL="0" distR="0" wp14:anchorId="421601BD" wp14:editId="2417F9BE">
+            <wp:extent cx="2959100" cy="1727200"/>
+            <wp:effectExtent l="0" t="0" r="0" b="6350"/>
+            <wp:docPr id="8" name="Рисунок 8"/>
+            <wp:cNvGraphicFramePr>
+              <a:graphicFrameLocks xmlns:a="http://schemas.openxmlformats.org/drawingml/2006/main" noChangeAspect="1"/>
+            </wp:cNvGraphicFramePr>
+            <a:graphic xmlns:a="http://schemas.openxmlformats.org/drawingml/2006/main">
+              <a:graphicData uri="http://schemas.openxmlformats.org/drawingml/2006/picture">
+                <pic:pic xmlns:pic="http://schemas.openxmlformats.org/drawingml/2006/picture">
+                  <pic:nvPicPr>
+                    <pic:cNvPr id="1" name=""/>
+                    <pic:cNvPicPr/>
+                  </pic:nvPicPr>
+                  <pic:blipFill>
+                    <a:blip r:embed="rId8"/>
+                    <a:stretch>
+                      <a:fillRect/>
+                    </a:stretch>
+                  </pic:blipFill>
+                  <pic:spPr>
+                    <a:xfrm>
+                      <a:off x="0" y="0"/>
+                      <a:ext cx="2970190" cy="1733673"/>
+                    </a:xfrm>
+                    <a:prstGeom prst="rect">
+                      <a:avLst/>
+                    </a:prstGeom>
+                  </pic:spPr>
+                </pic:pic>
+              </a:graphicData>
+            </a:graphic>
+          </wp:inline>
+        </w:drawing>
+      </w:r>
+    </w:p>
+    <w:p>
+      <w:pPr>
+        <w:pStyle w:val="a3"/>
+        <w:rPr>
+          <w:rStyle w:val="markedcontent"/>
+        </w:rPr>
+      </w:pPr>
+      <w:r>
+        <w:rPr>
+          <w:rStyle w:val="markedcontent"/>
+        </w:rPr>
+        <w:t>Р</w:t>
+      </w:r>
+      <w:r>
+        <w:rPr>
+          <w:rStyle w:val="markedcontent"/>
+        </w:rPr>
+        <w:t>езультат тестирования программы 1.в:</w:t>
+      </w:r>
+    </w:p>
+    <w:p>
+      <w:pPr>
+        <w:pStyle w:val="a3"/>
+        <w:rPr>
+          <w:rStyle w:val="markedcontent"/>
+        </w:rPr>
+      </w:pPr>
+      <w:r>
+        <w:rPr>
+          <w:rStyle w:val="markedcontent"/>
+        </w:rPr>
+        <w:drawing>
+          <wp:inline distT="0" distB="0" distL="0" distR="0" wp14:anchorId="1A8DFC15" wp14:editId="7FE27394">
+            <wp:extent cx="4659627" cy="577850"/>
+            <wp:effectExtent l="0" t="0" r="8255" b="0"/>
+            <wp:docPr id="9" name="Рисунок 9"/>
+            <wp:cNvGraphicFramePr>
+              <a:graphicFrameLocks xmlns:a="http://schemas.openxmlformats.org/drawingml/2006/main" noChangeAspect="1"/>
+            </wp:cNvGraphicFramePr>
+            <a:graphic xmlns:a="http://schemas.openxmlformats.org/drawingml/2006/main">
+              <a:graphicData uri="http://schemas.openxmlformats.org/drawingml/2006/picture">
+                <pic:pic xmlns:pic="http://schemas.openxmlformats.org/drawingml/2006/picture">
+                  <pic:nvPicPr>
+                    <pic:cNvPr id="1" name=""/>
+                    <pic:cNvPicPr/>
+                  </pic:nvPicPr>
+                  <pic:blipFill rotWithShape="1">
+                    <a:blip r:embed="rId9"/>
+                    <a:srcRect t="13446" b="10078"/>
+                    <a:stretch/>
+                  </pic:blipFill>
+                  <pic:spPr bwMode="auto">
+                    <a:xfrm>
+                      <a:off x="0" y="0"/>
+                      <a:ext cx="4697051" cy="582491"/>
+                    </a:xfrm>
+                    <a:prstGeom prst="rect">
+                      <a:avLst/>
+                    </a:prstGeom>
+                    <a:ln>
+                      <a:noFill/>
+                    </a:ln>
+                    <a:extLst>
+                      <a:ext uri="{53640926-AAD7-44D8-BBD7-CCE9431645EC}">
+                        <a14:shadowObscured xmlns:a14="http://schemas.microsoft.com/office/drawing/2010/main"/>
+                      </a:ext>
+                    </a:extLst>
+                  </pic:spPr>
+                </pic:pic>
+              </a:graphicData>
+            </a:graphic>
+          </wp:inline>
+        </w:drawing>
+      </w:r>
+    </w:p>
     <w:p>
       <w:pPr>
         <w:rPr>
@@ -987,125 +4899,354 @@
       </w:pPr>
     </w:p>
     <w:p>
-      <w:r>
+      <w:pPr>
+        <w:pStyle w:val="12"/>
         <w:rPr>
           <w:rStyle w:val="markedcontent"/>
-          <w:rFonts w:ascii="Times New Roman" w:hAnsi="Times New Roman" w:cs="Times New Roman"/>
-          <w:b/>
-          <w:bCs/>
+        </w:rPr>
+      </w:pPr>
+      <w:r>
+        <w:rPr>
+          <w:rStyle w:val="markedcontent"/>
+        </w:rPr>
+        <w:t>Задание 2</w:t>
+      </w:r>
+    </w:p>
+    <w:p>
+      <w:pPr>
+        <w:pStyle w:val="2"/>
+        <w:rPr>
+          <w:rStyle w:val="markedcontent"/>
+        </w:rPr>
+      </w:pPr>
+      <w:r>
+        <w:rPr>
+          <w:rStyle w:val="markedcontent"/>
+        </w:rPr>
+        <w:t>Формулировка задачи</w:t>
+      </w:r>
+    </w:p>
+    <w:p>
+      <w:pPr>
+        <w:pStyle w:val="a3"/>
+      </w:pPr>
+      <w:r>
+        <w:t>Пусть даны не более 8 чисел со значениями от 0 до 7, например, {1,</w:t>
+      </w:r>
+      <w:r>
+        <w:t> </w:t>
+      </w:r>
+      <w:r>
+        <w:t>0,</w:t>
+      </w:r>
+      <w:r>
+        <w:t> </w:t>
+      </w:r>
+      <w:r>
+        <w:t>5,</w:t>
+      </w:r>
+      <w:r>
+        <w:t> </w:t>
+      </w:r>
+      <w:r>
+        <w:t>7, 2, 4}.</w:t>
+      </w:r>
+    </w:p>
+    <w:p>
+      <w:pPr>
+        <w:pStyle w:val="a3"/>
+      </w:pPr>
+      <w:r>
+        <w:t>Подобный набор чисел удобно отразить в виде 8-разрядной битовой последовательности 11101101. В ней единичные биты показывают наличие в исходном наборе числа, равного номеру этого бита в последовательности (нумерация с 0 слева). Т.</w:t>
+      </w:r>
+      <w:r>
+        <w:t>е</w:t>
+      </w:r>
+      <w:r>
+        <w:t>. индексы единичных битов в битовом массиве – это и есть числа исходной последовательности.</w:t>
+      </w:r>
+    </w:p>
+    <w:p>
+      <w:pPr>
+        <w:pStyle w:val="a3"/>
+      </w:pPr>
+      <w:r>
+        <w:t>Последовательное считывание бит этой последовательности и вывод индексов единичных битов позволит естественным образом получить исходный набор чисел в отсортированном виде – {0, 1, 2, 4, 5, 7}.</w:t>
+      </w:r>
+    </w:p>
+    <w:p>
+      <w:pPr>
+        <w:pStyle w:val="a3"/>
+      </w:pPr>
+      <w:r>
+        <w:t xml:space="preserve">2.а. Реализуйте вышеописанный пример с вводом произвольного набора до 8-ми чисел (со значениями от 0 до 7) и его сортировкой битовым массивом в виде числа типа </w:t>
+      </w:r>
+      <w:proofErr w:type="spellStart"/>
+      <w:r>
+        <w:t>unsigned</w:t>
+      </w:r>
+      <w:proofErr w:type="spellEnd"/>
+      <w:r>
+        <w:t xml:space="preserve"> </w:t>
+      </w:r>
+      <w:proofErr w:type="spellStart"/>
+      <w:r>
+        <w:t>char</w:t>
+      </w:r>
+      <w:proofErr w:type="spellEnd"/>
+      <w:r>
+        <w:t>. Проверьте работу программы.</w:t>
+      </w:r>
+    </w:p>
+    <w:p>
+      <w:pPr>
+        <w:pStyle w:val="a3"/>
+      </w:pPr>
+      <w:r>
+        <w:t>2.б. Адаптируйте вышеприведённый пример для набора из 64-х чисел (со значениями от 0 до 63)</w:t>
+      </w:r>
+      <w:r>
+        <w:t xml:space="preserve"> </w:t>
+      </w:r>
+      <w:r>
+        <w:t xml:space="preserve">с битовым массивом в виде числа типа </w:t>
+      </w:r>
+      <w:proofErr w:type="spellStart"/>
+      <w:r>
+        <w:t>unsigned</w:t>
+      </w:r>
+      <w:proofErr w:type="spellEnd"/>
+      <w:r>
+        <w:t xml:space="preserve"> </w:t>
+      </w:r>
+      <w:proofErr w:type="spellStart"/>
+      <w:r>
+        <w:t>long</w:t>
+      </w:r>
+      <w:proofErr w:type="spellEnd"/>
+      <w:r>
+        <w:t xml:space="preserve"> </w:t>
+      </w:r>
+      <w:proofErr w:type="spellStart"/>
+      <w:r>
+        <w:t>long</w:t>
+      </w:r>
+      <w:proofErr w:type="spellEnd"/>
+      <w:r>
+        <w:t>.</w:t>
+      </w:r>
+    </w:p>
+    <w:p>
+      <w:pPr>
+        <w:pStyle w:val="2"/>
+        <w:rPr>
+          <w:rFonts w:cstheme="minorBidi"/>
+          <w:b w:val="0"/>
+          <w:bCs w:val="0"/>
+          <w:szCs w:val="22"/>
+        </w:rPr>
+      </w:pPr>
+      <w:r>
+        <w:rPr>
+          <w:rFonts w:cstheme="minorBidi"/>
+          <w:b w:val="0"/>
+          <w:bCs w:val="0"/>
+          <w:szCs w:val="22"/>
+        </w:rPr>
+        <w:t xml:space="preserve">2.в. Исправьте программу задания 2.б, чтобы для сортировки набора из 64-х чисел </w:t>
+      </w:r>
+      <w:proofErr w:type="spellStart"/>
+      <w:r>
+        <w:rPr>
+          <w:rFonts w:cstheme="minorBidi"/>
+          <w:b w:val="0"/>
+          <w:bCs w:val="0"/>
+          <w:szCs w:val="22"/>
+        </w:rPr>
+        <w:t>использова</w:t>
+      </w:r>
+      <w:proofErr w:type="spellEnd"/>
+      <w:r>
+        <w:rPr>
+          <w:rFonts w:cstheme="minorBidi"/>
+          <w:b w:val="0"/>
+          <w:bCs w:val="0"/>
+          <w:szCs w:val="22"/>
+        </w:rPr>
+        <w:t xml:space="preserve">лось не одно число типа </w:t>
+      </w:r>
+      <w:proofErr w:type="spellStart"/>
+      <w:r>
+        <w:rPr>
+          <w:rFonts w:cstheme="minorBidi"/>
+          <w:b w:val="0"/>
+          <w:bCs w:val="0"/>
+          <w:szCs w:val="22"/>
+        </w:rPr>
+        <w:t>unsigned</w:t>
+      </w:r>
+      <w:proofErr w:type="spellEnd"/>
+      <w:r>
+        <w:rPr>
+          <w:rFonts w:cstheme="minorBidi"/>
+          <w:b w:val="0"/>
+          <w:bCs w:val="0"/>
+          <w:szCs w:val="22"/>
+        </w:rPr>
+        <w:t xml:space="preserve"> </w:t>
+      </w:r>
+      <w:proofErr w:type="spellStart"/>
+      <w:r>
+        <w:rPr>
+          <w:rFonts w:cstheme="minorBidi"/>
+          <w:b w:val="0"/>
+          <w:bCs w:val="0"/>
+          <w:szCs w:val="22"/>
+        </w:rPr>
+        <w:t>long</w:t>
+      </w:r>
+      <w:proofErr w:type="spellEnd"/>
+      <w:r>
+        <w:rPr>
+          <w:rFonts w:cstheme="minorBidi"/>
+          <w:b w:val="0"/>
+          <w:bCs w:val="0"/>
+          <w:szCs w:val="22"/>
+        </w:rPr>
+        <w:t xml:space="preserve"> </w:t>
+      </w:r>
+      <w:proofErr w:type="spellStart"/>
+      <w:r>
+        <w:rPr>
+          <w:rFonts w:cstheme="minorBidi"/>
+          <w:b w:val="0"/>
+          <w:bCs w:val="0"/>
+          <w:szCs w:val="22"/>
+        </w:rPr>
+        <w:t>long</w:t>
+      </w:r>
+      <w:proofErr w:type="spellEnd"/>
+      <w:r>
+        <w:rPr>
+          <w:rFonts w:cstheme="minorBidi"/>
+          <w:b w:val="0"/>
+          <w:bCs w:val="0"/>
+          <w:szCs w:val="22"/>
+        </w:rPr>
+        <w:t xml:space="preserve">, а </w:t>
+      </w:r>
+      <w:r>
+        <w:rPr>
+          <w:rFonts w:cstheme="minorBidi"/>
+          <w:b w:val="0"/>
+          <w:bCs w:val="0"/>
+          <w:szCs w:val="22"/>
+        </w:rPr>
+        <w:t>л</w:t>
+      </w:r>
+      <w:r>
+        <w:rPr>
+          <w:rFonts w:cstheme="minorBidi"/>
+          <w:b w:val="0"/>
+          <w:bCs w:val="0"/>
+          <w:szCs w:val="22"/>
+        </w:rPr>
+        <w:t xml:space="preserve">инейный массив чисел типа </w:t>
+      </w:r>
+      <w:proofErr w:type="spellStart"/>
+      <w:r>
+        <w:rPr>
+          <w:rFonts w:cstheme="minorBidi"/>
+          <w:b w:val="0"/>
+          <w:bCs w:val="0"/>
+          <w:szCs w:val="22"/>
+        </w:rPr>
+        <w:t>unsigned</w:t>
+      </w:r>
+      <w:proofErr w:type="spellEnd"/>
+      <w:r>
+        <w:rPr>
+          <w:rFonts w:cstheme="minorBidi"/>
+          <w:b w:val="0"/>
+          <w:bCs w:val="0"/>
+          <w:szCs w:val="22"/>
+        </w:rPr>
+        <w:t xml:space="preserve"> </w:t>
+      </w:r>
+      <w:proofErr w:type="spellStart"/>
+      <w:r>
+        <w:rPr>
+          <w:rFonts w:cstheme="minorBidi"/>
+          <w:b w:val="0"/>
+          <w:bCs w:val="0"/>
+          <w:szCs w:val="22"/>
+        </w:rPr>
+        <w:t>char</w:t>
+      </w:r>
+      <w:proofErr w:type="spellEnd"/>
+      <w:r>
+        <w:rPr>
+          <w:rFonts w:cstheme="minorBidi"/>
+          <w:b w:val="0"/>
+          <w:bCs w:val="0"/>
+          <w:szCs w:val="22"/>
+        </w:rPr>
+        <w:t>.</w:t>
+      </w:r>
+    </w:p>
+    <w:p>
+      <w:pPr>
+        <w:pStyle w:val="2"/>
+        <w:rPr>
+          <w:rStyle w:val="markedcontent"/>
+          <w:b w:val="0"/>
+          <w:bCs w:val="0"/>
+        </w:rPr>
+      </w:pPr>
+      <w:r>
+        <w:rPr>
+          <w:rStyle w:val="markedcontent"/>
+        </w:rPr>
+        <w:lastRenderedPageBreak/>
+        <w:t>Математическая модель решения</w:t>
+      </w:r>
+    </w:p>
+    <w:p>
+      <w:pPr>
+        <w:pStyle w:val="2"/>
+        <w:rPr>
+          <w:rStyle w:val="markedcontent"/>
+        </w:rPr>
+      </w:pPr>
+      <w:r>
+        <w:rPr>
+          <w:rStyle w:val="markedcontent"/>
+        </w:rPr>
+        <w:t>Код программы</w:t>
+      </w:r>
+    </w:p>
+    <w:p>
+      <w:pPr>
+        <w:pStyle w:val="2"/>
+        <w:rPr>
+          <w:rStyle w:val="markedcontent"/>
+          <w:b w:val="0"/>
+          <w:bCs w:val="0"/>
+        </w:rPr>
+      </w:pPr>
+      <w:r>
+        <w:rPr>
+          <w:rStyle w:val="markedcontent"/>
+        </w:rPr>
+        <w:t>Результаты тестирования</w:t>
+      </w:r>
+    </w:p>
+    <w:p>
+      <w:pPr>
+        <w:pStyle w:val="12"/>
+        <w:rPr>
+          <w:rStyle w:val="markedcontent"/>
           <w:sz w:val="28"/>
-          <w:szCs w:val="28"/>
-        </w:rPr>
-        <w:t>Математическая модель решения (описание алгоритма)</w:t>
-      </w:r>
-    </w:p>
-    <w:p>
-      <w:pPr>
-        <w:rPr>
-          <w:rStyle w:val="markedcontent"/>
-          <w:rFonts w:ascii="Times New Roman" w:hAnsi="Times New Roman" w:cs="Times New Roman"/>
-          <w:b/>
-          <w:bCs/>
-          <w:sz w:val="28"/>
-          <w:szCs w:val="28"/>
-        </w:rPr>
-      </w:pPr>
-    </w:p>
-    <w:p>
-      <w:r>
-        <w:rPr>
-          <w:rStyle w:val="markedcontent"/>
-          <w:rFonts w:ascii="Times New Roman" w:hAnsi="Times New Roman" w:cs="Times New Roman"/>
-          <w:b/>
-          <w:bCs/>
-          <w:sz w:val="28"/>
-          <w:szCs w:val="28"/>
-        </w:rPr>
-        <w:t xml:space="preserve">Код программы </w:t>
-      </w:r>
-    </w:p>
-    <w:p>
-      <w:pPr>
-        <w:rPr>
-          <w:rStyle w:val="markedcontent"/>
-          <w:rFonts w:ascii="Times New Roman" w:hAnsi="Times New Roman" w:cs="Times New Roman"/>
-          <w:b/>
-          <w:bCs/>
-          <w:sz w:val="28"/>
-          <w:szCs w:val="28"/>
-        </w:rPr>
-      </w:pPr>
-    </w:p>
-    <w:p>
-      <w:r>
-        <w:rPr>
-          <w:rStyle w:val="markedcontent"/>
-          <w:rFonts w:ascii="Times New Roman" w:hAnsi="Times New Roman" w:cs="Times New Roman"/>
-          <w:b/>
-          <w:bCs/>
-          <w:sz w:val="28"/>
-          <w:szCs w:val="28"/>
-        </w:rPr>
-        <w:t>Результаты тестирования</w:t>
-      </w:r>
-    </w:p>
-    <w:p>
-      <w:pPr>
-        <w:rPr>
-          <w:rStyle w:val="markedcontent"/>
-          <w:rFonts w:ascii="Times New Roman" w:hAnsi="Times New Roman" w:cs="Times New Roman"/>
-          <w:b/>
-          <w:bCs/>
-          <w:sz w:val="28"/>
-          <w:szCs w:val="28"/>
-        </w:rPr>
-      </w:pPr>
-    </w:p>
-    <w:p>
-      <w:pPr>
-        <w:rPr>
-          <w:rStyle w:val="markedcontent"/>
-          <w:rFonts w:ascii="Times New Roman" w:hAnsi="Times New Roman" w:cs="Times New Roman"/>
-          <w:b/>
-          <w:bCs/>
-          <w:sz w:val="28"/>
-          <w:szCs w:val="28"/>
-        </w:rPr>
-      </w:pPr>
-    </w:p>
-    <w:p>
-      <w:r>
-        <w:rPr>
-          <w:rStyle w:val="markedcontent"/>
-          <w:rFonts w:ascii="Times New Roman" w:hAnsi="Times New Roman" w:cs="Times New Roman"/>
-          <w:b/>
-          <w:bCs/>
-          <w:sz w:val="28"/>
-          <w:szCs w:val="28"/>
-        </w:rPr>
-        <w:t>Задание 2</w:t>
-      </w:r>
-    </w:p>
-    <w:p>
-      <w:r>
-        <w:rPr>
-          <w:rStyle w:val="markedcontent"/>
-          <w:rFonts w:ascii="Times New Roman" w:hAnsi="Times New Roman" w:cs="Times New Roman"/>
-          <w:b/>
-          <w:bCs/>
-          <w:sz w:val="28"/>
-          <w:szCs w:val="28"/>
-        </w:rPr>
-        <w:t>...</w:t>
-      </w:r>
-    </w:p>
-    <w:p>
-      <w:pPr>
-        <w:rPr>
-          <w:rStyle w:val="markedcontent"/>
-          <w:rFonts w:ascii="Times New Roman" w:hAnsi="Times New Roman" w:cs="Times New Roman"/>
-          <w:sz w:val="28"/>
-          <w:szCs w:val="28"/>
         </w:rPr>
       </w:pPr>
     </w:p>
@@ -1162,6 +5303,153 @@
     </w:sectPr>
   </w:body>
 </w:document>
+</file>
+
+<file path=word/numbering.xml><?xml version="1.0" encoding="utf-8"?>
+<w:numbering xmlns:wpc="http://schemas.microsoft.com/office/word/2010/wordprocessingCanvas" xmlns:cx="http://schemas.microsoft.com/office/drawing/2014/chartex" xmlns:cx1="http://schemas.microsoft.com/office/drawing/2015/9/8/chartex" xmlns:cx2="http://schemas.microsoft.com/office/drawing/2015/10/21/chartex" xmlns:cx3="http://schemas.microsoft.com/office/drawing/2016/5/9/chartex" xmlns:cx4="http://schemas.microsoft.com/office/drawing/2016/5/10/chartex" xmlns:cx5="http://schemas.microsoft.com/office/drawing/2016/5/11/chartex" xmlns:cx6="http://schemas.microsoft.com/office/drawing/2016/5/12/chartex" xmlns:cx7="http://schemas.microsoft.com/office/drawing/2016/5/13/chartex" xmlns:cx8="http://schemas.microsoft.com/office/drawing/2016/5/14/chartex" xmlns:mc="http://schemas.openxmlformats.org/markup-compatibility/2006" xmlns:aink="http://schemas.microsoft.com/office/drawing/2016/ink" xmlns:am3d="http://schemas.microsoft.com/office/drawing/2017/model3d" xmlns:o="urn:schemas-microsoft-com:office:office" xmlns:r="http://schemas.openxmlformats.org/officeDocument/2006/relationships" xmlns:m="http://schemas.openxmlformats.org/officeDocument/2006/math" xmlns:v="urn:schemas-microsoft-com:vml" xmlns:wp14="http://schemas.microsoft.com/office/word/2010/wordprocessingDrawing" xmlns:wp="http://schemas.openxmlformats.org/drawingml/2006/wordprocessingDrawing" xmlns:w10="urn:schemas-microsoft-com:office:word" xmlns:w="http://schemas.openxmlformats.org/wordprocessingml/2006/main" xmlns:w14="http://schemas.microsoft.com/office/word/2010/wordml" xmlns:w15="http://schemas.microsoft.com/office/word/2012/wordml" xmlns:w16cex="http://schemas.microsoft.com/office/word/2018/wordml/cex" xmlns:w16cid="http://schemas.microsoft.com/office/word/2016/wordml/cid" xmlns:w16="http://schemas.microsoft.com/office/word/2018/wordml" xmlns:w16sdtdh="http://schemas.microsoft.com/office/word/2020/wordml/sdtdatahash" xmlns:w16se="http://schemas.microsoft.com/office/word/2015/wordml/symex" xmlns:wpg="http://schemas.microsoft.com/office/word/2010/wordprocessingGroup" xmlns:wpi="http://schemas.microsoft.com/office/word/2010/wordprocessingInk" xmlns:wne="http://schemas.microsoft.com/office/word/2006/wordml" xmlns:wps="http://schemas.microsoft.com/office/word/2010/wordprocessingShape" mc:Ignorable="w14 w15 w16se w16cid w16 w16cex w16sdtdh wp14">
+  <w:abstractNum w:abstractNumId="0" w15:restartNumberingAfterBreak="0">
+    <w:nsid w:val="727D7C50"/>
+    <w:multiLevelType w:val="hybridMultilevel"/>
+    <w:tmpl w:val="F3F80528"/>
+    <w:lvl w:ilvl="0" w:tplc="99D2747A">
+      <w:start w:val="1"/>
+      <w:numFmt w:val="decimal"/>
+      <w:pStyle w:val="Code"/>
+      <w:lvlText w:val="%1:"/>
+      <w:lvlJc w:val="left"/>
+      <w:pPr>
+        <w:ind w:left="567" w:hanging="567"/>
+      </w:pPr>
+      <w:rPr>
+        <w:rFonts w:ascii="Cascadia Mono" w:hAnsi="Cascadia Mono" w:hint="default"/>
+        <w:sz w:val="19"/>
+      </w:rPr>
+    </w:lvl>
+    <w:lvl w:ilvl="1" w:tplc="04190019">
+      <w:start w:val="1"/>
+      <w:numFmt w:val="lowerLetter"/>
+      <w:lvlText w:val="%2."/>
+      <w:lvlJc w:val="left"/>
+      <w:pPr>
+        <w:ind w:left="1440" w:hanging="360"/>
+      </w:pPr>
+    </w:lvl>
+    <w:lvl w:ilvl="2" w:tplc="0419001B" w:tentative="1">
+      <w:start w:val="1"/>
+      <w:numFmt w:val="lowerRoman"/>
+      <w:lvlText w:val="%3."/>
+      <w:lvlJc w:val="right"/>
+      <w:pPr>
+        <w:ind w:left="2160" w:hanging="180"/>
+      </w:pPr>
+    </w:lvl>
+    <w:lvl w:ilvl="3" w:tplc="0419000F" w:tentative="1">
+      <w:start w:val="1"/>
+      <w:numFmt w:val="decimal"/>
+      <w:lvlText w:val="%4."/>
+      <w:lvlJc w:val="left"/>
+      <w:pPr>
+        <w:ind w:left="2880" w:hanging="360"/>
+      </w:pPr>
+    </w:lvl>
+    <w:lvl w:ilvl="4" w:tplc="04190019" w:tentative="1">
+      <w:start w:val="1"/>
+      <w:numFmt w:val="lowerLetter"/>
+      <w:lvlText w:val="%5."/>
+      <w:lvlJc w:val="left"/>
+      <w:pPr>
+        <w:ind w:left="3600" w:hanging="360"/>
+      </w:pPr>
+    </w:lvl>
+    <w:lvl w:ilvl="5" w:tplc="0419001B" w:tentative="1">
+      <w:start w:val="1"/>
+      <w:numFmt w:val="lowerRoman"/>
+      <w:lvlText w:val="%6."/>
+      <w:lvlJc w:val="right"/>
+      <w:pPr>
+        <w:ind w:left="4320" w:hanging="180"/>
+      </w:pPr>
+    </w:lvl>
+    <w:lvl w:ilvl="6" w:tplc="0419000F" w:tentative="1">
+      <w:start w:val="1"/>
+      <w:numFmt w:val="decimal"/>
+      <w:lvlText w:val="%7."/>
+      <w:lvlJc w:val="left"/>
+      <w:pPr>
+        <w:ind w:left="5040" w:hanging="360"/>
+      </w:pPr>
+    </w:lvl>
+    <w:lvl w:ilvl="7" w:tplc="04190019" w:tentative="1">
+      <w:start w:val="1"/>
+      <w:numFmt w:val="lowerLetter"/>
+      <w:lvlText w:val="%8."/>
+      <w:lvlJc w:val="left"/>
+      <w:pPr>
+        <w:ind w:left="5760" w:hanging="360"/>
+      </w:pPr>
+    </w:lvl>
+    <w:lvl w:ilvl="8" w:tplc="0419001B" w:tentative="1">
+      <w:start w:val="1"/>
+      <w:numFmt w:val="lowerRoman"/>
+      <w:lvlText w:val="%9."/>
+      <w:lvlJc w:val="right"/>
+      <w:pPr>
+        <w:ind w:left="6480" w:hanging="180"/>
+      </w:pPr>
+    </w:lvl>
+  </w:abstractNum>
+  <w:num w:numId="1">
+    <w:abstractNumId w:val="0"/>
+  </w:num>
+  <w:num w:numId="2">
+    <w:abstractNumId w:val="0"/>
+    <w:lvlOverride w:ilvl="0">
+      <w:startOverride w:val="1"/>
+    </w:lvlOverride>
+  </w:num>
+  <w:num w:numId="3">
+    <w:abstractNumId w:val="0"/>
+    <w:lvlOverride w:ilvl="0">
+      <w:startOverride w:val="1"/>
+    </w:lvlOverride>
+  </w:num>
+  <w:num w:numId="4">
+    <w:abstractNumId w:val="0"/>
+    <w:lvlOverride w:ilvl="0">
+      <w:startOverride w:val="1"/>
+    </w:lvlOverride>
+  </w:num>
+  <w:num w:numId="5">
+    <w:abstractNumId w:val="0"/>
+    <w:lvlOverride w:ilvl="0">
+      <w:startOverride w:val="1"/>
+    </w:lvlOverride>
+  </w:num>
+  <w:num w:numId="6">
+    <w:abstractNumId w:val="0"/>
+    <w:lvlOverride w:ilvl="0">
+      <w:startOverride w:val="1"/>
+    </w:lvlOverride>
+  </w:num>
+  <w:num w:numId="7">
+    <w:abstractNumId w:val="0"/>
+    <w:lvlOverride w:ilvl="0">
+      <w:startOverride w:val="1"/>
+    </w:lvlOverride>
+  </w:num>
+  <w:num w:numId="8">
+    <w:abstractNumId w:val="0"/>
+    <w:lvlOverride w:ilvl="0">
+      <w:startOverride w:val="1"/>
+    </w:lvlOverride>
+  </w:num>
+  <w:num w:numId="9">
+    <w:abstractNumId w:val="0"/>
+    <w:lvlOverride w:ilvl="0">
+      <w:startOverride w:val="1"/>
+    </w:lvlOverride>
+  </w:num>
+</w:numbering>
 </file>
 
 <file path=word/styles.xml><?xml version="1.0" encoding="utf-8"?>
@@ -1243,7 +5531,7 @@
     <w:lsdException w:name="Closing" w:semiHidden="1" w:unhideWhenUsed="1"/>
     <w:lsdException w:name="Signature" w:semiHidden="1" w:unhideWhenUsed="1"/>
     <w:lsdException w:name="Default Paragraph Font" w:semiHidden="1" w:uiPriority="1" w:unhideWhenUsed="1"/>
-    <w:lsdException w:name="Body Text" w:semiHidden="1" w:unhideWhenUsed="1"/>
+    <w:lsdException w:name="Body Text" w:semiHidden="1" w:unhideWhenUsed="1" w:qFormat="1"/>
     <w:lsdException w:name="Body Text Indent" w:semiHidden="1" w:unhideWhenUsed="1"/>
     <w:lsdException w:name="List Continue" w:semiHidden="1" w:unhideWhenUsed="1"/>
     <w:lsdException w:name="List Continue 2" w:semiHidden="1" w:unhideWhenUsed="1"/>
@@ -1331,7 +5619,7 @@
     <w:lsdException w:name="Table Web 2" w:semiHidden="1" w:unhideWhenUsed="1"/>
     <w:lsdException w:name="Table Web 3" w:semiHidden="1" w:unhideWhenUsed="1"/>
     <w:lsdException w:name="Balloon Text" w:semiHidden="1" w:unhideWhenUsed="1"/>
-    <w:lsdException w:name="Table Grid" w:semiHidden="1" w:uiPriority="39" w:unhideWhenUsed="1"/>
+    <w:lsdException w:name="Table Grid" w:uiPriority="39"/>
     <w:lsdException w:name="Table Theme" w:semiHidden="1" w:unhideWhenUsed="1"/>
     <w:lsdException w:name="Placeholder Text" w:semiHidden="1"/>
     <w:lsdException w:name="No Spacing" w:uiPriority="1" w:qFormat="1"/>
@@ -1667,9 +5955,11 @@
   <w:style w:type="paragraph" w:styleId="a3">
     <w:name w:val="Body Text"/>
     <w:basedOn w:val="a"/>
-    <w:rsid w:val="00BF4CC8"/>
+    <w:qFormat/>
+    <w:rsid w:val="008C6E95"/>
     <w:pPr>
       <w:spacing w:after="140" w:line="276" w:lineRule="auto"/>
+      <w:ind w:firstLine="567"/>
     </w:pPr>
     <w:rPr>
       <w:rFonts w:ascii="Times New Roman" w:hAnsi="Times New Roman"/>
@@ -1743,6 +6033,73 @@
       <w:rFonts w:ascii="Courier New" w:eastAsia="Times New Roman" w:hAnsi="Courier New" w:cs="Courier New"/>
       <w:sz w:val="20"/>
       <w:szCs w:val="20"/>
+    </w:rPr>
+  </w:style>
+  <w:style w:type="paragraph" w:customStyle="1" w:styleId="Code">
+    <w:name w:val="Code"/>
+    <w:basedOn w:val="a"/>
+    <w:qFormat/>
+    <w:rsid w:val="008F102F"/>
+    <w:pPr>
+      <w:numPr>
+        <w:numId w:val="1"/>
+      </w:numPr>
+      <w:pBdr>
+        <w:top w:val="single" w:sz="12" w:space="1" w:color="BFBFBF" w:themeColor="background1" w:themeShade="BF"/>
+        <w:left w:val="single" w:sz="24" w:space="4" w:color="BFBFBF" w:themeColor="background1" w:themeShade="BF"/>
+        <w:bottom w:val="single" w:sz="12" w:space="1" w:color="BFBFBF" w:themeColor="background1" w:themeShade="BF"/>
+        <w:right w:val="single" w:sz="12" w:space="4" w:color="BFBFBF" w:themeColor="background1" w:themeShade="BF"/>
+      </w:pBdr>
+      <w:shd w:val="clear" w:color="auto" w:fill="F2F2F2" w:themeFill="background1" w:themeFillShade="F2"/>
+      <w:spacing w:after="300" w:line="240" w:lineRule="auto"/>
+      <w:contextualSpacing/>
+    </w:pPr>
+    <w:rPr>
+      <w:rFonts w:ascii="Cascadia Mono" w:hAnsi="Cascadia Mono" w:cs="Cascadia Mono"/>
+      <w:color w:val="000000" w:themeColor="text1"/>
+      <w:sz w:val="19"/>
+      <w:szCs w:val="19"/>
+      <w:lang w:eastAsia="en-US"/>
+      <w14:textOutline w14:w="9525" w14:cap="rnd" w14:cmpd="sng" w14:algn="ctr">
+        <w14:noFill/>
+        <w14:prstDash w14:val="solid"/>
+        <w14:bevel/>
+      </w14:textOutline>
+    </w:rPr>
+  </w:style>
+  <w:style w:type="paragraph" w:styleId="a7">
+    <w:name w:val="List Paragraph"/>
+    <w:basedOn w:val="a"/>
+    <w:uiPriority w:val="34"/>
+    <w:qFormat/>
+    <w:rsid w:val="00AE7E7A"/>
+    <w:pPr>
+      <w:ind w:left="720"/>
+      <w:contextualSpacing/>
+    </w:pPr>
+  </w:style>
+  <w:style w:type="paragraph" w:customStyle="1" w:styleId="12">
+    <w:name w:val="МойЗаголовок1"/>
+    <w:basedOn w:val="a3"/>
+    <w:next w:val="a3"/>
+    <w:qFormat/>
+    <w:rsid w:val="00A148BB"/>
+    <w:rPr>
+      <w:rFonts w:cs="Times New Roman"/>
+      <w:b/>
+      <w:sz w:val="36"/>
+      <w:szCs w:val="28"/>
+    </w:rPr>
+  </w:style>
+  <w:style w:type="paragraph" w:customStyle="1" w:styleId="2">
+    <w:name w:val="МойЗаголовок2"/>
+    <w:basedOn w:val="12"/>
+    <w:next w:val="a3"/>
+    <w:qFormat/>
+    <w:rsid w:val="00BC552D"/>
+    <w:rPr>
+      <w:bCs/>
+      <w:sz w:val="28"/>
     </w:rPr>
   </w:style>
 </w:styles>

</xml_diff>

<commit_message>
Added a little bit more abstraction
And for some reason vs gives me cmath errors
</commit_message>
<xml_diff>
--- a/Отчеты/СиАОД_5_1.docx
+++ b/Отчеты/СиАОД_5_1.docx
@@ -339,7 +339,7 @@
           </mc:Choice>
           <mc:Fallback>
             <w:pict>
-              <v:group w14:anchorId="3DF20FAF" id="Группа 2" o:spid="_x0000_s1026" style="width:441.25pt;height:3.25pt;mso-position-horizontal-relative:char;mso-position-vertical-relative:line" coordsize="0,0" o:gfxdata="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">
+              <v:group w14:anchorId="246094EB" id="Группа 2" o:spid="_x0000_s1026" style="width:441.25pt;height:3.25pt;mso-position-horizontal-relative:char;mso-position-vertical-relative:line" coordsize="0,0" o:gfxdata="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">
                 <v:shape id="Полилиния 3" o:spid="_x0000_s1027" style="position:absolute;top:28440;width:5603400;height:12240;visibility:visible;mso-wrap-style:square;v-text-anchor:top" coordsize="5600700,12700" o:gfxdata="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" path="m5600573,r127,12700l,12700,,1270,5600573,xe" fillcolor="black" stroked="f">
                   <v:path arrowok="t"/>
                 </v:shape>
@@ -1567,7 +1567,6 @@
       <w:r>
         <w:rPr>
           <w:color w:val="000000"/>
-          <w:lang w:val="en-US"/>
         </w:rPr>
         <w:t xml:space="preserve">    </w:t>
       </w:r>
@@ -2490,9 +2489,6 @@
     <w:p>
       <w:pPr>
         <w:pStyle w:val="a3"/>
-        <w:rPr>
-          <w:lang w:val="en-US"/>
-        </w:rPr>
       </w:pPr>
       <w:r>
         <w:t>1</w:t>
@@ -2536,7 +2532,10 @@
         <w:rPr>
           <w:lang w:val="en-US"/>
         </w:rPr>
-        <w:t>x.</w:t>
+        <w:t>x</w:t>
+      </w:r>
+      <w:r>
+        <w:t>.</w:t>
       </w:r>
     </w:p>
     <w:p>
@@ -4694,6 +4693,7 @@
           <w:rFonts w:cs="Times New Roman"/>
           <w:b/>
           <w:bCs/>
+          <w:noProof/>
           <w:szCs w:val="28"/>
         </w:rPr>
         <w:drawing>
@@ -4772,6 +4772,7 @@
           <w:rFonts w:cs="Times New Roman"/>
           <w:b/>
           <w:bCs/>
+          <w:noProof/>
           <w:szCs w:val="28"/>
         </w:rPr>
         <w:drawing>
@@ -4841,6 +4842,7 @@
       <w:r>
         <w:rPr>
           <w:rStyle w:val="markedcontent"/>
+          <w:noProof/>
         </w:rPr>
         <w:drawing>
           <wp:inline distT="0" distB="0" distL="0" distR="0" wp14:anchorId="1A8DFC15" wp14:editId="7FE27394">
@@ -4979,7 +4981,13 @@
         <w:pStyle w:val="a3"/>
       </w:pPr>
       <w:r>
-        <w:t xml:space="preserve">2.а. Реализуйте вышеописанный пример с вводом произвольного набора до 8-ми чисел (со значениями от 0 до 7) и его сортировкой битовым массивом в виде числа типа </w:t>
+        <w:t>2.а. Реализ</w:t>
+      </w:r>
+      <w:r>
+        <w:t>овать</w:t>
+      </w:r>
+      <w:r>
+        <w:t xml:space="preserve"> вышеописанный пример с вводом произвольного набора до 8-ми чисел (со значениями от 0 до 7) и его сортировкой битовым массивом в виде числа типа </w:t>
       </w:r>
       <w:proofErr w:type="spellStart"/>
       <w:r>
@@ -4995,21 +5003,30 @@
       </w:r>
       <w:proofErr w:type="spellEnd"/>
       <w:r>
-        <w:t>. Проверьте работу программы.</w:t>
+        <w:t>. Провер</w:t>
+      </w:r>
+      <w:r>
+        <w:t>ить</w:t>
+      </w:r>
+      <w:r>
+        <w:t xml:space="preserve"> работу программы.</w:t>
       </w:r>
     </w:p>
     <w:p>
       <w:pPr>
         <w:pStyle w:val="a3"/>
-      </w:pPr>
-      <w:r>
-        <w:t>2.б. Адаптируйте вышеприведённый пример для набора из 64-х чисел (со значениями от 0 до 63)</w:t>
-      </w:r>
-      <w:r>
-        <w:t xml:space="preserve"> </w:t>
-      </w:r>
-      <w:r>
-        <w:t xml:space="preserve">с битовым массивом в виде числа типа </w:t>
+        <w:rPr>
+          <w:lang w:val="en-US"/>
+        </w:rPr>
+      </w:pPr>
+      <w:r>
+        <w:t>2.б. Адаптир</w:t>
+      </w:r>
+      <w:r>
+        <w:t>овать</w:t>
+      </w:r>
+      <w:r>
+        <w:t xml:space="preserve"> вышеприведённый пример для набора из 64-х чисел (со значениями от 0 до 63) с битовым массивом в виде числа типа </w:t>
       </w:r>
       <w:proofErr w:type="spellStart"/>
       <w:r>
@@ -5053,9 +5070,8 @@
           <w:bCs w:val="0"/>
           <w:szCs w:val="22"/>
         </w:rPr>
-        <w:t xml:space="preserve">2.в. Исправьте программу задания 2.б, чтобы для сортировки набора из 64-х чисел </w:t>
-      </w:r>
-      <w:proofErr w:type="spellStart"/>
+        <w:t>2.в. Исправ</w:t>
+      </w:r>
       <w:r>
         <w:rPr>
           <w:rFonts w:cstheme="minorBidi"/>
@@ -5063,9 +5079,8 @@
           <w:bCs w:val="0"/>
           <w:szCs w:val="22"/>
         </w:rPr>
-        <w:t>использова</w:t>
-      </w:r>
-      <w:proofErr w:type="spellEnd"/>
+        <w:t>ить</w:t>
+      </w:r>
       <w:r>
         <w:rPr>
           <w:rFonts w:cstheme="minorBidi"/>
@@ -5073,7 +5088,7 @@
           <w:bCs w:val="0"/>
           <w:szCs w:val="22"/>
         </w:rPr>
-        <w:t xml:space="preserve">лось не одно число типа </w:t>
+        <w:t xml:space="preserve"> программу задания 2.б, чтобы для сортировки набора из 64-х чисел использовалось не одно число типа </w:t>
       </w:r>
       <w:proofErr w:type="spellStart"/>
       <w:r>

</xml_diff>